<commit_message>
- Added "won't" requirments in the SRS
</commit_message>
<xml_diff>
--- a/documentation/Library Management System SRS.docx
+++ b/documentation/Library Management System SRS.docx
@@ -3973,12 +3973,7 @@
       <w:bookmarkStart w:id="9" w:name="_Toc439994667"/>
       <w:bookmarkStart w:id="10" w:name="_Toc57748869"/>
       <w:r>
-        <w:t>Purpos</w:t>
-      </w:r>
-      <w:bookmarkStart w:id="11" w:name="_GoBack"/>
-      <w:bookmarkEnd w:id="11"/>
-      <w:r>
-        <w:t>e</w:t>
+        <w:t>Purpose</w:t>
       </w:r>
       <w:bookmarkEnd w:id="9"/>
       <w:bookmarkEnd w:id="10"/>
@@ -4001,39 +3996,39 @@
       <w:pPr>
         <w:pStyle w:val="Heading2"/>
       </w:pPr>
-      <w:bookmarkStart w:id="12" w:name="_Toc439994669"/>
-      <w:bookmarkStart w:id="13" w:name="_Toc57748870"/>
+      <w:bookmarkStart w:id="11" w:name="_Toc439994669"/>
+      <w:bookmarkStart w:id="12" w:name="_Toc57748870"/>
       <w:r>
         <w:t>Intended Audience and Reading Suggestions</w:t>
       </w:r>
+      <w:bookmarkEnd w:id="11"/>
       <w:bookmarkEnd w:id="12"/>
+    </w:p>
+    <w:p>
+      <w:r>
+        <w:t>The intended readers for this document first and foremost are the coordinators of the SWE305 course. Secondly, this document is also intended for the developers and/or users of this system, to understand the different aspects of it and how interfaces communicate with the database described.</w:t>
+      </w:r>
+    </w:p>
+    <w:p/>
+    <w:p>
+      <w:r>
+        <w:t xml:space="preserve">The first section gives a brief introduction about the software, followed by a section explaining targeted users </w:t>
+      </w:r>
+      <w:r>
+        <w:t>and the environment on which this system will operate will be given. Then an overview of the software’s features and its requirements will be explained in more detail, followed by the interfaces with which the targeted user will be interacting with. Finally, the nonfunctional requirements of the system will be explained, followed by a list of appendices for this document.</w:t>
+      </w:r>
+    </w:p>
+    <w:p>
+      <w:pPr>
+        <w:pStyle w:val="Heading2"/>
+      </w:pPr>
+      <w:bookmarkStart w:id="13" w:name="_Toc439994670"/>
+      <w:bookmarkStart w:id="14" w:name="_Toc57748871"/>
+      <w:r>
+        <w:t>Project Scope</w:t>
+      </w:r>
       <w:bookmarkEnd w:id="13"/>
-    </w:p>
-    <w:p>
-      <w:r>
-        <w:t>The intended readers for this document first and foremost are the coordinators of the SWE305 course. Secondly, this document is also intended for the developers and/or users of this system, to understand the different aspects of it and how interfaces communicate with the database described.</w:t>
-      </w:r>
-    </w:p>
-    <w:p/>
-    <w:p>
-      <w:r>
-        <w:t xml:space="preserve">The first section gives a brief introduction about the software, followed by a section explaining targeted users </w:t>
-      </w:r>
-      <w:r>
-        <w:t>and the environment on which this system will operate will be given. Then an overview of the software’s features and its requirements will be explained in more detail, followed by the interfaces with which the targeted user will be interacting with. Finally, the nonfunctional requirements of the system will be explained, followed by a list of appendices for this document.</w:t>
-      </w:r>
-    </w:p>
-    <w:p>
-      <w:pPr>
-        <w:pStyle w:val="Heading2"/>
-      </w:pPr>
-      <w:bookmarkStart w:id="14" w:name="_Toc439994670"/>
-      <w:bookmarkStart w:id="15" w:name="_Toc57748871"/>
-      <w:r>
-        <w:t>Project Scope</w:t>
-      </w:r>
       <w:bookmarkEnd w:id="14"/>
-      <w:bookmarkEnd w:id="15"/>
     </w:p>
     <w:p>
       <w:r>
@@ -4110,13 +4105,13 @@
       <w:pPr>
         <w:pStyle w:val="Heading2"/>
       </w:pPr>
-      <w:bookmarkStart w:id="16" w:name="_Toc439994672"/>
-      <w:bookmarkStart w:id="17" w:name="_Toc57748872"/>
+      <w:bookmarkStart w:id="15" w:name="_Toc439994672"/>
+      <w:bookmarkStart w:id="16" w:name="_Toc57748872"/>
       <w:r>
         <w:t>References</w:t>
       </w:r>
+      <w:bookmarkEnd w:id="15"/>
       <w:bookmarkEnd w:id="16"/>
-      <w:bookmarkEnd w:id="17"/>
     </w:p>
     <w:p>
       <w:pPr>
@@ -4188,29 +4183,29 @@
       <w:pPr>
         <w:pStyle w:val="Heading1"/>
       </w:pPr>
-      <w:bookmarkStart w:id="18" w:name="_Toc439994673"/>
-      <w:bookmarkStart w:id="19" w:name="_Toc57748873"/>
+      <w:bookmarkStart w:id="17" w:name="_Toc439994673"/>
+      <w:bookmarkStart w:id="18" w:name="_Toc57748873"/>
       <w:r>
         <w:lastRenderedPageBreak/>
         <w:t>Overall Description</w:t>
       </w:r>
+      <w:bookmarkEnd w:id="17"/>
       <w:bookmarkEnd w:id="18"/>
+    </w:p>
+    <w:p>
+      <w:pPr>
+        <w:pStyle w:val="Heading2"/>
+      </w:pPr>
+      <w:bookmarkStart w:id="19" w:name="_Toc439994675"/>
+      <w:bookmarkStart w:id="20" w:name="_Toc57748874"/>
+      <w:r>
+        <w:t xml:space="preserve">Product </w:t>
+      </w:r>
       <w:bookmarkEnd w:id="19"/>
-    </w:p>
-    <w:p>
-      <w:pPr>
-        <w:pStyle w:val="Heading2"/>
-      </w:pPr>
-      <w:bookmarkStart w:id="20" w:name="_Toc439994675"/>
-      <w:bookmarkStart w:id="21" w:name="_Toc57748874"/>
-      <w:r>
-        <w:t xml:space="preserve">Product </w:t>
+      <w:r>
+        <w:t>Features</w:t>
       </w:r>
       <w:bookmarkEnd w:id="20"/>
-      <w:r>
-        <w:t>Features</w:t>
-      </w:r>
-      <w:bookmarkEnd w:id="21"/>
     </w:p>
     <w:p>
       <w:pPr>
@@ -4273,11 +4268,11 @@
       <w:pPr>
         <w:pStyle w:val="Heading3"/>
       </w:pPr>
-      <w:bookmarkStart w:id="22" w:name="_Toc57748875"/>
+      <w:bookmarkStart w:id="21" w:name="_Toc57748875"/>
       <w:r>
         <w:t>User Authentication</w:t>
       </w:r>
-      <w:bookmarkEnd w:id="22"/>
+      <w:bookmarkEnd w:id="21"/>
     </w:p>
     <w:p>
       <w:r>
@@ -4311,11 +4306,11 @@
       <w:pPr>
         <w:pStyle w:val="Heading3"/>
       </w:pPr>
-      <w:bookmarkStart w:id="23" w:name="_Toc57748876"/>
+      <w:bookmarkStart w:id="22" w:name="_Toc57748876"/>
       <w:r>
         <w:t>Library Member Functionality</w:t>
       </w:r>
-      <w:bookmarkEnd w:id="23"/>
+      <w:bookmarkEnd w:id="22"/>
     </w:p>
     <w:p>
       <w:r>
@@ -4356,11 +4351,11 @@
       <w:pPr>
         <w:pStyle w:val="Heading3"/>
       </w:pPr>
-      <w:bookmarkStart w:id="24" w:name="_Toc57748877"/>
+      <w:bookmarkStart w:id="23" w:name="_Toc57748877"/>
       <w:r>
         <w:t>Librarian Functionality</w:t>
       </w:r>
-      <w:bookmarkEnd w:id="24"/>
+      <w:bookmarkEnd w:id="23"/>
     </w:p>
     <w:p>
       <w:r>
@@ -4414,11 +4409,11 @@
       <w:pPr>
         <w:pStyle w:val="Heading3"/>
       </w:pPr>
-      <w:bookmarkStart w:id="25" w:name="_Toc57748878"/>
+      <w:bookmarkStart w:id="24" w:name="_Toc57748878"/>
       <w:r>
         <w:t>Book Author Functionality</w:t>
       </w:r>
-      <w:bookmarkEnd w:id="25"/>
+      <w:bookmarkEnd w:id="24"/>
     </w:p>
     <w:p>
       <w:r>
@@ -4456,133 +4451,133 @@
       <w:pPr>
         <w:pStyle w:val="Heading2"/>
       </w:pPr>
-      <w:bookmarkStart w:id="26" w:name="_Toc439994677"/>
-      <w:bookmarkStart w:id="27" w:name="_Toc57748879"/>
+      <w:bookmarkStart w:id="25" w:name="_Toc439994677"/>
+      <w:bookmarkStart w:id="26" w:name="_Toc57748879"/>
       <w:r>
         <w:t>Operating Environment</w:t>
       </w:r>
+      <w:bookmarkEnd w:id="25"/>
       <w:bookmarkEnd w:id="26"/>
+    </w:p>
+    <w:p>
+      <w:r>
+        <w:t>This project was created on Windows 10, using the Net Beans IDE and Microsoft SQL Server 12. Whether or not this program can work on other versions of windows, or using a DBMS other than MSS 12 is beyond our knowledge.</w:t>
+      </w:r>
+    </w:p>
+    <w:p>
+      <w:pPr>
+        <w:pStyle w:val="Heading2"/>
+      </w:pPr>
+      <w:bookmarkStart w:id="27" w:name="_Toc439994678"/>
+      <w:bookmarkStart w:id="28" w:name="_Toc57748880"/>
+      <w:r>
+        <w:t>Design and Implementation Constraints</w:t>
+      </w:r>
       <w:bookmarkEnd w:id="27"/>
-    </w:p>
-    <w:p>
-      <w:r>
-        <w:t>This project was created on Windows 10, using the Net Beans IDE and Microsoft SQL Server 12. Whether or not this program can work on other versions of windows, or using a DBMS other than MSS 12 is beyond our knowledge.</w:t>
+      <w:bookmarkEnd w:id="28"/>
+    </w:p>
+    <w:p>
+      <w:r>
+        <w:t>The only constraint this program has is the e</w:t>
+      </w:r>
+      <w:r>
+        <w:t xml:space="preserve">xistence of a database with the architecture explained in </w:t>
+      </w:r>
+      <w:r>
+        <w:rPr>
+          <w:b/>
+          <w:bCs/>
+        </w:rPr>
+        <w:t>section 7.1. Database Requirements</w:t>
+      </w:r>
+      <w:r>
+        <w:t>. Otherwise, there shouldn’t be any other constraints, or at least not that we have anticipated.</w:t>
       </w:r>
     </w:p>
     <w:p>
       <w:pPr>
         <w:pStyle w:val="Heading2"/>
       </w:pPr>
-      <w:bookmarkStart w:id="28" w:name="_Toc439994678"/>
-      <w:bookmarkStart w:id="29" w:name="_Toc57748880"/>
-      <w:r>
-        <w:t>Design and Implementation Constraints</w:t>
-      </w:r>
-      <w:bookmarkEnd w:id="28"/>
+      <w:bookmarkStart w:id="29" w:name="_Toc439994680"/>
+      <w:bookmarkStart w:id="30" w:name="_Toc57748881"/>
+      <w:r>
+        <w:t>Assumptions and Dependencies</w:t>
+      </w:r>
       <w:bookmarkEnd w:id="29"/>
-    </w:p>
-    <w:p>
-      <w:r>
-        <w:t>The only constraint this program has is the e</w:t>
-      </w:r>
-      <w:r>
-        <w:t xml:space="preserve">xistence of a database with the architecture explained in </w:t>
-      </w:r>
-      <w:r>
-        <w:rPr>
-          <w:b/>
-          <w:bCs/>
-        </w:rPr>
-        <w:t>section 7.1. Database Requirements</w:t>
-      </w:r>
-      <w:r>
-        <w:t>. Otherwise, there shouldn’t be any other constraints, or at least not that we have anticipated.</w:t>
-      </w:r>
+      <w:bookmarkEnd w:id="30"/>
+    </w:p>
+    <w:p>
+      <w:r>
+        <w:t>As mentioned in the previous section, this project has a dependency on Microsoft SQL Server 12, as well as the JDBC API used as an interface to communicate with the DBMS/Database.</w:t>
+      </w:r>
+    </w:p>
+    <w:p>
+      <w:pPr>
+        <w:pStyle w:val="Heading1"/>
+      </w:pPr>
+      <w:bookmarkStart w:id="31" w:name="_Toc439994687"/>
+      <w:bookmarkStart w:id="32" w:name="_Toc57748882"/>
+      <w:bookmarkStart w:id="33" w:name="_Toc439994682"/>
+      <w:r>
+        <w:t>System Features</w:t>
+      </w:r>
+      <w:bookmarkEnd w:id="31"/>
+      <w:bookmarkEnd w:id="32"/>
     </w:p>
     <w:p>
       <w:pPr>
         <w:pStyle w:val="Heading2"/>
       </w:pPr>
-      <w:bookmarkStart w:id="30" w:name="_Toc439994680"/>
-      <w:bookmarkStart w:id="31" w:name="_Toc57748881"/>
-      <w:r>
-        <w:t>Assumptions and Dependencies</w:t>
-      </w:r>
-      <w:bookmarkEnd w:id="30"/>
-      <w:bookmarkEnd w:id="31"/>
-    </w:p>
-    <w:p>
-      <w:r>
-        <w:t>As mentioned in the previous section, this project has a dependency on Microsoft SQL Server 12, as well as the JDBC API used as an interface to communicate with the DBMS/Database.</w:t>
-      </w:r>
-    </w:p>
-    <w:p>
-      <w:pPr>
-        <w:pStyle w:val="Heading1"/>
-      </w:pPr>
-      <w:bookmarkStart w:id="32" w:name="_Toc439994687"/>
-      <w:bookmarkStart w:id="33" w:name="_Toc439994682"/>
-      <w:bookmarkStart w:id="34" w:name="_Toc57748882"/>
-      <w:r>
-        <w:t>System Features</w:t>
-      </w:r>
-      <w:bookmarkEnd w:id="32"/>
+      <w:bookmarkStart w:id="34" w:name="_Toc57748883"/>
+      <w:r>
+        <w:t>User Authentication</w:t>
+      </w:r>
       <w:bookmarkEnd w:id="34"/>
     </w:p>
     <w:p>
       <w:pPr>
-        <w:pStyle w:val="Heading2"/>
-      </w:pPr>
-      <w:bookmarkStart w:id="35" w:name="_Toc57748883"/>
-      <w:r>
-        <w:t>User Authentication</w:t>
+        <w:pStyle w:val="Heading3"/>
+      </w:pPr>
+      <w:bookmarkStart w:id="35" w:name="_Toc57748884"/>
+      <w:r>
+        <w:t>Description and Priority</w:t>
       </w:r>
       <w:bookmarkEnd w:id="35"/>
     </w:p>
     <w:p>
+      <w:r>
+        <w:t xml:space="preserve">This feature incorporates the ability for any user to authenticate themselves by entering their credentials, i.e. username and password. This feature has the highest priority as at this stage, the user gets the privileges he or she must get to use the program. As mentioned before, the use-case associated with this feature is only the “Login” Use-case denoted in the </w:t>
+      </w:r>
+      <w:r>
+        <w:rPr>
+          <w:b/>
+          <w:bCs/>
+        </w:rPr>
+        <w:t>Appendix Figure 1: Use Case Diagram</w:t>
+      </w:r>
+      <w:r>
+        <w:t xml:space="preserve">. Further details are given in the associated activity diagram in the </w:t>
+      </w:r>
+      <w:r>
+        <w:rPr>
+          <w:b/>
+          <w:bCs/>
+        </w:rPr>
+        <w:t>Appendix Figure 11: Login Activity Diagram</w:t>
+      </w:r>
+      <w:r>
+        <w:t xml:space="preserve">. </w:t>
+      </w:r>
+    </w:p>
+    <w:p>
       <w:pPr>
         <w:pStyle w:val="Heading3"/>
       </w:pPr>
-      <w:bookmarkStart w:id="36" w:name="_Toc57748884"/>
-      <w:r>
-        <w:t>Description and Priority</w:t>
+      <w:bookmarkStart w:id="36" w:name="_Toc57748885"/>
+      <w:r>
+        <w:t>Stimulus/Response Sequences</w:t>
       </w:r>
       <w:bookmarkEnd w:id="36"/>
-    </w:p>
-    <w:p>
-      <w:r>
-        <w:t xml:space="preserve">This feature incorporates the ability for any user to authenticate themselves by entering their credentials, i.e. username and password. This feature has the highest priority as at this stage, the user gets the privileges he or she must get to use the program. As mentioned before, the use-case associated with this feature is only the “Login” Use-case denoted in the </w:t>
-      </w:r>
-      <w:r>
-        <w:rPr>
-          <w:b/>
-          <w:bCs/>
-        </w:rPr>
-        <w:t>Appendix Figure 1: Use Case Diagram</w:t>
-      </w:r>
-      <w:r>
-        <w:t xml:space="preserve">. Further details are given in the associated activity diagram in the </w:t>
-      </w:r>
-      <w:r>
-        <w:rPr>
-          <w:b/>
-          <w:bCs/>
-        </w:rPr>
-        <w:t>Appendix Figure 11: Login Activity Diagram</w:t>
-      </w:r>
-      <w:r>
-        <w:t xml:space="preserve">. </w:t>
-      </w:r>
-    </w:p>
-    <w:p>
-      <w:pPr>
-        <w:pStyle w:val="Heading3"/>
-      </w:pPr>
-      <w:bookmarkStart w:id="37" w:name="_Toc57748885"/>
-      <w:r>
-        <w:t>Stimulus/Response Sequences</w:t>
-      </w:r>
-      <w:bookmarkEnd w:id="37"/>
     </w:p>
     <w:p>
       <w:r>
@@ -4653,128 +4648,122 @@
       <w:pPr>
         <w:pStyle w:val="Heading3"/>
       </w:pPr>
-      <w:bookmarkStart w:id="38" w:name="_Toc57748886"/>
+      <w:bookmarkStart w:id="37" w:name="_Toc57748886"/>
       <w:r>
         <w:lastRenderedPageBreak/>
         <w:t>Functional Requirements</w:t>
       </w:r>
+      <w:bookmarkEnd w:id="37"/>
+    </w:p>
+    <w:p>
+      <w:pPr>
+        <w:ind w:left="1350" w:hanging="1350"/>
+      </w:pPr>
+      <w:r>
+        <w:t>LGN-</w:t>
+      </w:r>
+      <w:r>
+        <w:t>REQ-1:</w:t>
+      </w:r>
+      <w:r>
+        <w:t xml:space="preserve"> The System </w:t>
+      </w:r>
+      <w:r>
+        <w:rPr>
+          <w:b/>
+          <w:bCs/>
+        </w:rPr>
+        <w:t>must</w:t>
+      </w:r>
+      <w:r>
+        <w:t xml:space="preserve"> be able to distinguish between each user based on their provided credentials.</w:t>
+      </w:r>
+    </w:p>
+    <w:p>
+      <w:pPr>
+        <w:ind w:left="810" w:hanging="810"/>
+      </w:pPr>
+      <w:r>
+        <w:t>LGN-</w:t>
+      </w:r>
+      <w:r>
+        <w:t xml:space="preserve">REQ-2: The System </w:t>
+      </w:r>
+      <w:r>
+        <w:rPr>
+          <w:b/>
+          <w:bCs/>
+        </w:rPr>
+        <w:t>must</w:t>
+      </w:r>
+      <w:r>
+        <w:t xml:space="preserve"> reject invalid credentials and block access in that case.</w:t>
+      </w:r>
+    </w:p>
+    <w:p>
+      <w:pPr>
+        <w:ind w:left="1350" w:hanging="1350"/>
+      </w:pPr>
+      <w:r>
+        <w:t>LGN-</w:t>
+      </w:r>
+      <w:r>
+        <w:t xml:space="preserve">REQ-3: The System </w:t>
+      </w:r>
+      <w:r>
+        <w:rPr>
+          <w:b/>
+          <w:bCs/>
+        </w:rPr>
+        <w:t>must</w:t>
+      </w:r>
+      <w:r>
+        <w:t xml:space="preserve"> allow limited access in case the credentials are valid. This limitation is based on the type of user distinguished by their credentials</w:t>
+      </w:r>
+    </w:p>
+    <w:p>
+      <w:pPr>
+        <w:ind w:left="1350" w:hanging="1350"/>
+      </w:pPr>
+      <w:r>
+        <w:t>LGN-</w:t>
+      </w:r>
+      <w:r>
+        <w:t xml:space="preserve">REQ-4: The System </w:t>
+      </w:r>
+      <w:r>
+        <w:rPr>
+          <w:b/>
+          <w:bCs/>
+        </w:rPr>
+        <w:t>could</w:t>
+      </w:r>
+      <w:r>
+        <w:t xml:space="preserve"> allow guest sessions for an arbitrary member to temporarily </w:t>
+      </w:r>
+      <w:r>
+        <w:t>view the system and simulate borrowing and such. Although, this arbitrary member wouldn’t get saved into the database or actually borrow any books.</w:t>
+      </w:r>
+    </w:p>
+    <w:p>
+      <w:pPr>
+        <w:pStyle w:val="Heading2"/>
+      </w:pPr>
+      <w:bookmarkStart w:id="38" w:name="_Toc57748887"/>
+      <w:r>
+        <w:t>Library Member Functionality</w:t>
+      </w:r>
       <w:bookmarkEnd w:id="38"/>
     </w:p>
     <w:p>
       <w:pPr>
-        <w:ind w:left="1350" w:hanging="1350"/>
-      </w:pPr>
-      <w:r>
-        <w:t>LGN-</w:t>
-      </w:r>
-      <w:r>
-        <w:t>REQ-1:</w:t>
-      </w:r>
-      <w:r>
-        <w:t xml:space="preserve"> The System </w:t>
-      </w:r>
-      <w:r>
-        <w:rPr>
-          <w:b/>
-          <w:bCs/>
-        </w:rPr>
-        <w:t>must</w:t>
-      </w:r>
-      <w:r>
-        <w:t xml:space="preserve"> be able to distinguish between each user based on their provided credentials.</w:t>
-      </w:r>
-    </w:p>
-    <w:p>
-      <w:pPr>
-        <w:ind w:left="810" w:hanging="810"/>
-      </w:pPr>
-      <w:r>
-        <w:t>LGN</w:t>
-      </w:r>
-      <w:r>
-        <w:t>-</w:t>
-      </w:r>
-      <w:r>
-        <w:t xml:space="preserve">REQ-2: The System </w:t>
-      </w:r>
-      <w:r>
-        <w:rPr>
-          <w:b/>
-          <w:bCs/>
-        </w:rPr>
-        <w:t>must</w:t>
-      </w:r>
-      <w:r>
-        <w:t xml:space="preserve"> reject invalid credentials and block access in that case.</w:t>
-      </w:r>
-    </w:p>
-    <w:p>
-      <w:pPr>
-        <w:ind w:left="1350" w:hanging="1350"/>
-      </w:pPr>
-      <w:r>
-        <w:t>LGN</w:t>
-      </w:r>
-      <w:r>
-        <w:t>-</w:t>
-      </w:r>
-      <w:r>
-        <w:t xml:space="preserve">REQ-3: The System </w:t>
-      </w:r>
-      <w:r>
-        <w:rPr>
-          <w:b/>
-          <w:bCs/>
-        </w:rPr>
-        <w:t>must</w:t>
-      </w:r>
-      <w:r>
-        <w:t xml:space="preserve"> allow limited access in case the credentials are valid. This limitation is based on the type of user distinguished by their credentials</w:t>
-      </w:r>
-    </w:p>
-    <w:p>
-      <w:pPr>
-        <w:ind w:left="1350" w:hanging="1350"/>
-      </w:pPr>
-      <w:r>
-        <w:t>LGN-</w:t>
-      </w:r>
-      <w:r>
-        <w:t xml:space="preserve">REQ-4: The System </w:t>
-      </w:r>
-      <w:r>
-        <w:rPr>
-          <w:b/>
-          <w:bCs/>
-        </w:rPr>
-        <w:t>could</w:t>
-      </w:r>
-      <w:r>
-        <w:t xml:space="preserve"> allow guest sessions for an arbitrary member to temporarily </w:t>
-      </w:r>
-      <w:r>
-        <w:t>view the system and simulate borrowing and such. Although, this arbitrary member wouldn’t get saved into the database or actually borrow any books.</w:t>
-      </w:r>
-    </w:p>
-    <w:p>
-      <w:pPr>
-        <w:pStyle w:val="Heading2"/>
-      </w:pPr>
-      <w:bookmarkStart w:id="39" w:name="_Toc57748887"/>
-      <w:r>
-        <w:t>Library Member Functionality</w:t>
+        <w:pStyle w:val="Heading3"/>
+      </w:pPr>
+      <w:bookmarkStart w:id="39" w:name="_Toc57748888"/>
+      <w:r>
+        <w:t>Description and Priority</w:t>
       </w:r>
       <w:bookmarkEnd w:id="39"/>
-    </w:p>
-    <w:p>
-      <w:pPr>
-        <w:pStyle w:val="Heading3"/>
-      </w:pPr>
-      <w:bookmarkStart w:id="40" w:name="_Toc57748888"/>
-      <w:r>
-        <w:t>Description and Priority</w:t>
-      </w:r>
-      <w:bookmarkEnd w:id="40"/>
     </w:p>
     <w:p>
       <w:r>
@@ -4861,11 +4850,11 @@
       <w:pPr>
         <w:pStyle w:val="Heading3"/>
       </w:pPr>
-      <w:bookmarkStart w:id="41" w:name="_Toc57748889"/>
+      <w:bookmarkStart w:id="40" w:name="_Toc57748889"/>
       <w:r>
         <w:t>Stimulus/Response Sequences</w:t>
       </w:r>
-      <w:bookmarkEnd w:id="41"/>
+      <w:bookmarkEnd w:id="40"/>
     </w:p>
     <w:p>
       <w:r>
@@ -5015,11 +5004,11 @@
       <w:pPr>
         <w:pStyle w:val="Heading3"/>
       </w:pPr>
-      <w:bookmarkStart w:id="42" w:name="_Toc57748890"/>
+      <w:bookmarkStart w:id="41" w:name="_Toc57748890"/>
       <w:r>
         <w:t>Functional Requirements</w:t>
       </w:r>
-      <w:bookmarkEnd w:id="42"/>
+      <w:bookmarkEnd w:id="41"/>
     </w:p>
     <w:p>
       <w:pPr>
@@ -5163,57 +5152,75 @@
     </w:p>
     <w:p>
       <w:pPr>
+        <w:ind w:left="1440" w:hanging="1440"/>
+      </w:pPr>
+      <w:r>
+        <w:t xml:space="preserve">MEM-REQ-6: The System </w:t>
+      </w:r>
+      <w:r>
+        <w:rPr>
+          <w:b/>
+          <w:bCs/>
+        </w:rPr>
+        <w:t>won’t</w:t>
+      </w:r>
+      <w:r>
+        <w:t xml:space="preserve"> allow members to change their account information or their books’ information</w:t>
+      </w:r>
+    </w:p>
+    <w:p>
+      <w:pPr>
         <w:pStyle w:val="Heading2"/>
       </w:pPr>
-      <w:bookmarkStart w:id="43" w:name="_Toc57748891"/>
+      <w:bookmarkStart w:id="42" w:name="_Toc57748891"/>
       <w:r>
         <w:t>Librarian Functionality</w:t>
       </w:r>
+      <w:bookmarkEnd w:id="42"/>
+    </w:p>
+    <w:p>
+      <w:pPr>
+        <w:pStyle w:val="Heading3"/>
+      </w:pPr>
+      <w:bookmarkStart w:id="43" w:name="_Toc57748892"/>
+      <w:r>
+        <w:t>Description and Priority</w:t>
+      </w:r>
       <w:bookmarkEnd w:id="43"/>
     </w:p>
     <w:p>
+      <w:r>
+        <w:t xml:space="preserve">This feature incorporates the administrative-like behavior of a librarian. The librarian can view books and other users and remove these books and/or users as they please. </w:t>
+      </w:r>
+      <w:r>
+        <w:t xml:space="preserve">The librarian’s most important activity is registering new members or authors to the system. </w:t>
+      </w:r>
+      <w:r>
+        <w:t xml:space="preserve">The use-cases associated with this functionality are the orange use-cases in addition to one of the author use-cases “Remove Book” in </w:t>
+      </w:r>
+      <w:r>
+        <w:rPr>
+          <w:b/>
+          <w:bCs/>
+        </w:rPr>
+        <w:t>Appendix Figure 1: Use-Case Diagram</w:t>
+      </w:r>
+      <w:r>
+        <w:t>.</w:t>
+      </w:r>
+      <w:r>
+        <w:t xml:space="preserve"> This feature isn’t as important and therefore its priority is medium as the system administrator could perform these functionalities manually if they so please, albeit it might be a bit tedious.</w:t>
+      </w:r>
+    </w:p>
+    <w:p>
       <w:pPr>
         <w:pStyle w:val="Heading3"/>
       </w:pPr>
-      <w:bookmarkStart w:id="44" w:name="_Toc57748892"/>
-      <w:r>
-        <w:t>Description and Priority</w:t>
+      <w:bookmarkStart w:id="44" w:name="_Toc57748893"/>
+      <w:r>
+        <w:t>Stimulus/Response Sequences</w:t>
       </w:r>
       <w:bookmarkEnd w:id="44"/>
-    </w:p>
-    <w:p>
-      <w:r>
-        <w:t xml:space="preserve">This feature incorporates the administrative-like behavior of a librarian. The librarian can view books and other users and remove these books and/or users as they please. </w:t>
-      </w:r>
-      <w:r>
-        <w:t xml:space="preserve">The librarian’s most important activity is registering new members or authors to the system. </w:t>
-      </w:r>
-      <w:r>
-        <w:t xml:space="preserve">The use-cases associated with this functionality are the orange use-cases in addition to one of the author use-cases “Remove Book” in </w:t>
-      </w:r>
-      <w:r>
-        <w:rPr>
-          <w:b/>
-          <w:bCs/>
-        </w:rPr>
-        <w:t>Appendix Figure 1: Use-Case Diagram</w:t>
-      </w:r>
-      <w:r>
-        <w:t>.</w:t>
-      </w:r>
-      <w:r>
-        <w:t xml:space="preserve"> This feature isn’t as important and therefore its priority is medium as the system administrator could perform these functionalities manually if they so please, albeit it might be a bit tedious.</w:t>
-      </w:r>
-    </w:p>
-    <w:p>
-      <w:pPr>
-        <w:pStyle w:val="Heading3"/>
-      </w:pPr>
-      <w:bookmarkStart w:id="45" w:name="_Toc57748893"/>
-      <w:r>
-        <w:t>Stimulus/Response Sequences</w:t>
-      </w:r>
-      <w:bookmarkEnd w:id="45"/>
     </w:p>
     <w:p>
       <w:r>
@@ -5315,15 +5322,224 @@
       <w:pPr>
         <w:pStyle w:val="Heading3"/>
       </w:pPr>
-      <w:bookmarkStart w:id="46" w:name="_Toc57748894"/>
+      <w:bookmarkStart w:id="45" w:name="_Toc57748894"/>
       <w:r>
         <w:t>Functional Requirements</w:t>
       </w:r>
+      <w:bookmarkEnd w:id="45"/>
+    </w:p>
+    <w:p>
+      <w:r>
+        <w:t xml:space="preserve">LIB-REQ-1: The System </w:t>
+      </w:r>
+      <w:r>
+        <w:rPr>
+          <w:b/>
+          <w:bCs/>
+        </w:rPr>
+        <w:t>must</w:t>
+      </w:r>
+      <w:r>
+        <w:t xml:space="preserve"> allow librarians to create new accounts for members and/or authors</w:t>
+      </w:r>
+    </w:p>
+    <w:p>
+      <w:r>
+        <w:t xml:space="preserve">LIB-REQ-2: The System </w:t>
+      </w:r>
+      <w:r>
+        <w:rPr>
+          <w:b/>
+          <w:bCs/>
+        </w:rPr>
+        <w:t xml:space="preserve">must </w:t>
+      </w:r>
+      <w:r>
+        <w:t>allow librarians to remove accounts of members and/or authors</w:t>
+      </w:r>
+    </w:p>
+    <w:p>
+      <w:r>
+        <w:t xml:space="preserve">LIB-REQ-3: The System </w:t>
+      </w:r>
+      <w:r>
+        <w:rPr>
+          <w:b/>
+          <w:bCs/>
+        </w:rPr>
+        <w:t xml:space="preserve">must </w:t>
+      </w:r>
+      <w:r>
+        <w:t>allow librarians to remove books.</w:t>
+      </w:r>
+    </w:p>
+    <w:p>
+      <w:pPr>
+        <w:ind w:left="1260" w:hanging="1260"/>
+      </w:pPr>
+      <w:r>
+        <w:t xml:space="preserve">LIB-REQ-4: The System </w:t>
+      </w:r>
+      <w:r>
+        <w:rPr>
+          <w:b/>
+          <w:bCs/>
+        </w:rPr>
+        <w:t>won’t</w:t>
+      </w:r>
+      <w:r>
+        <w:t xml:space="preserve"> allow librarians to edit any user’s information (including themselves) or books’ information.</w:t>
+      </w:r>
+    </w:p>
+    <w:p>
+      <w:pPr>
+        <w:pStyle w:val="Heading2"/>
+      </w:pPr>
+      <w:bookmarkStart w:id="46" w:name="_Toc57748895"/>
+      <w:r>
+        <w:lastRenderedPageBreak/>
+        <w:t>Book Author Functionality</w:t>
+      </w:r>
       <w:bookmarkEnd w:id="46"/>
     </w:p>
     <w:p>
-      <w:r>
-        <w:t xml:space="preserve">LIB-REQ-1: The System </w:t>
+      <w:pPr>
+        <w:pStyle w:val="Heading3"/>
+      </w:pPr>
+      <w:bookmarkStart w:id="47" w:name="_Toc57748896"/>
+      <w:bookmarkStart w:id="48" w:name="_Toc439994676"/>
+      <w:r>
+        <w:t>Description and Priority</w:t>
+      </w:r>
+      <w:bookmarkEnd w:id="47"/>
+    </w:p>
+    <w:p>
+      <w:r>
+        <w:t xml:space="preserve">This feature incorporates an author’s functionality. The use-cases associated with this functionality are the pink colored use-cases in </w:t>
+      </w:r>
+      <w:r>
+        <w:rPr>
+          <w:b/>
+          <w:bCs/>
+        </w:rPr>
+        <w:t>Appendix Figure 1: Use-Case Diagram</w:t>
+      </w:r>
+      <w:r>
+        <w:rPr>
+          <w:b/>
+          <w:bCs/>
+        </w:rPr>
+        <w:t>.</w:t>
+      </w:r>
+      <w:r>
+        <w:t xml:space="preserve"> This functionality includes adding new books or removing books previously added by the author.</w:t>
+      </w:r>
+    </w:p>
+    <w:p>
+      <w:r>
+        <w:t>This feature is of high priority as it is considered to be half of the consumer functionality, the member functionality being the other half.</w:t>
+      </w:r>
+    </w:p>
+    <w:p>
+      <w:pPr>
+        <w:pStyle w:val="Heading3"/>
+      </w:pPr>
+      <w:bookmarkStart w:id="49" w:name="_Toc57748897"/>
+      <w:r>
+        <w:t>Stimulus/Response Sequences</w:t>
+      </w:r>
+      <w:bookmarkEnd w:id="49"/>
+    </w:p>
+    <w:p>
+      <w:r>
+        <w:t>&lt;List the sequences of user actions and system responses that stimulate the behavior defined for this feature. These will correspond to the dialog elements associated with use cases.&gt;</w:t>
+      </w:r>
+    </w:p>
+    <w:p>
+      <w:r>
+        <w:t>The author can add their new books by entering the books details into the system. The system then adds this book and automatically assigns it a new book ID. (</w:t>
+      </w:r>
+      <w:r>
+        <w:rPr>
+          <w:b/>
+          <w:bCs/>
+        </w:rPr>
+        <w:t>Appendix Figure 9</w:t>
+      </w:r>
+      <w:r>
+        <w:rPr>
+          <w:b/>
+          <w:bCs/>
+        </w:rPr>
+        <w:t xml:space="preserve">: </w:t>
+      </w:r>
+      <w:r>
+        <w:rPr>
+          <w:b/>
+          <w:bCs/>
+        </w:rPr>
+        <w:t>Add Book</w:t>
+      </w:r>
+      <w:r>
+        <w:rPr>
+          <w:b/>
+          <w:bCs/>
+        </w:rPr>
+        <w:t xml:space="preserve"> Activity Diagram</w:t>
+      </w:r>
+      <w:r>
+        <w:t>)</w:t>
+      </w:r>
+    </w:p>
+    <w:p>
+      <w:r>
+        <w:t>The author can remove their books if these books aren’t borrowed by any user. (</w:t>
+      </w:r>
+      <w:r>
+        <w:rPr>
+          <w:b/>
+          <w:bCs/>
+        </w:rPr>
+        <w:t>Appendix Figure 10</w:t>
+      </w:r>
+      <w:r>
+        <w:rPr>
+          <w:b/>
+          <w:bCs/>
+        </w:rPr>
+        <w:t xml:space="preserve">: </w:t>
+      </w:r>
+      <w:r>
+        <w:rPr>
+          <w:b/>
+          <w:bCs/>
+        </w:rPr>
+        <w:t>Remove Book</w:t>
+      </w:r>
+      <w:r>
+        <w:rPr>
+          <w:b/>
+          <w:bCs/>
+        </w:rPr>
+        <w:t xml:space="preserve"> Activity Diagram</w:t>
+      </w:r>
+      <w:r>
+        <w:t>)</w:t>
+      </w:r>
+    </w:p>
+    <w:p>
+      <w:pPr>
+        <w:pStyle w:val="Heading3"/>
+      </w:pPr>
+      <w:bookmarkStart w:id="50" w:name="_Toc57748898"/>
+      <w:r>
+        <w:t>Functional Requirements</w:t>
+      </w:r>
+      <w:bookmarkEnd w:id="50"/>
+    </w:p>
+    <w:p>
+      <w:r>
+        <w:t xml:space="preserve">ATH-REQ-1: The System </w:t>
       </w:r>
       <w:r>
         <w:rPr>
@@ -5333,270 +5549,33 @@
         <w:t>must</w:t>
       </w:r>
       <w:r>
-        <w:t xml:space="preserve"> allow librarians to create new accounts for members and/or authors</w:t>
-      </w:r>
-    </w:p>
-    <w:p>
-      <w:r>
-        <w:t xml:space="preserve">LIB-REQ-2: The System </w:t>
-      </w:r>
-      <w:r>
-        <w:rPr>
-          <w:b/>
-          <w:bCs/>
-        </w:rPr>
-        <w:t xml:space="preserve">must </w:t>
-      </w:r>
-      <w:r>
-        <w:t>allow librarians to remove accounts of members and/or authors</w:t>
-      </w:r>
-    </w:p>
-    <w:p>
-      <w:r>
-        <w:t xml:space="preserve">LIB-REQ-3: The System </w:t>
-      </w:r>
-      <w:r>
-        <w:rPr>
-          <w:b/>
-          <w:bCs/>
-        </w:rPr>
-        <w:t xml:space="preserve">must </w:t>
-      </w:r>
-      <w:r>
-        <w:t>allow librarians to remove books.</w:t>
-      </w:r>
-    </w:p>
-    <w:p>
-      <w:pPr>
-        <w:pStyle w:val="Heading2"/>
-      </w:pPr>
-      <w:bookmarkStart w:id="47" w:name="_Toc57748895"/>
-      <w:r>
-        <w:t>Book Author Functionality</w:t>
-      </w:r>
-      <w:bookmarkEnd w:id="47"/>
-    </w:p>
-    <w:p>
-      <w:pPr>
-        <w:pStyle w:val="Heading3"/>
-      </w:pPr>
-      <w:bookmarkStart w:id="48" w:name="_Toc439994676"/>
-      <w:bookmarkStart w:id="49" w:name="_Toc57748896"/>
-      <w:r>
-        <w:t>Description and Priority</w:t>
-      </w:r>
-      <w:bookmarkEnd w:id="49"/>
-    </w:p>
-    <w:p>
-      <w:r>
-        <w:lastRenderedPageBreak/>
-        <w:t>This feature incorporates a</w:t>
-      </w:r>
-      <w:r>
-        <w:t>n</w:t>
-      </w:r>
-      <w:r>
-        <w:t xml:space="preserve"> </w:t>
-      </w:r>
-      <w:r>
-        <w:t>author’s</w:t>
-      </w:r>
-      <w:r>
-        <w:t xml:space="preserve"> functionality. The use-cases associated with this functionality are the </w:t>
-      </w:r>
-      <w:r>
-        <w:t>pink</w:t>
-      </w:r>
-      <w:r>
-        <w:t xml:space="preserve"> colored use-cases in </w:t>
-      </w:r>
-      <w:r>
-        <w:rPr>
-          <w:b/>
-          <w:bCs/>
-        </w:rPr>
-        <w:t>Appendix Figure 1: Use-Case Diagram</w:t>
-      </w:r>
-      <w:r>
-        <w:rPr>
-          <w:b/>
-          <w:bCs/>
-        </w:rPr>
-        <w:t>.</w:t>
-      </w:r>
-      <w:r>
-        <w:t xml:space="preserve"> T</w:t>
-      </w:r>
-      <w:r>
-        <w:t>his functionality includes adding new books or removing books previously added by the author.</w:t>
-      </w:r>
-    </w:p>
-    <w:p>
-      <w:r>
-        <w:t xml:space="preserve">This feature is of high priority as it is considered to be half of the consumer functionality, the </w:t>
-      </w:r>
-      <w:r>
-        <w:t>member</w:t>
-      </w:r>
-      <w:r>
-        <w:t xml:space="preserve"> functionality being the other half.</w:t>
-      </w:r>
-    </w:p>
-    <w:p>
-      <w:pPr>
-        <w:pStyle w:val="Heading3"/>
-      </w:pPr>
-      <w:bookmarkStart w:id="50" w:name="_Toc57748897"/>
-      <w:r>
-        <w:t>Stimulus/Response Sequences</w:t>
-      </w:r>
-      <w:bookmarkEnd w:id="50"/>
-    </w:p>
-    <w:p>
-      <w:r>
-        <w:t>&lt;List the sequences of user actions and system responses that stimulate the behavior defined for this feature. These will correspond to the dialog elements associated with use cases.&gt;</w:t>
-      </w:r>
-    </w:p>
-    <w:p>
-      <w:r>
-        <w:t xml:space="preserve">The author can add their new books by entering the books details into the system. The system then adds this book and automatically assigns it a new book ID. </w:t>
-      </w:r>
-      <w:r>
-        <w:t>(</w:t>
-      </w:r>
-      <w:r>
-        <w:rPr>
-          <w:b/>
-          <w:bCs/>
-        </w:rPr>
-        <w:t>Appendix Figure 9</w:t>
-      </w:r>
-      <w:r>
-        <w:rPr>
-          <w:b/>
-          <w:bCs/>
-        </w:rPr>
-        <w:t xml:space="preserve">: </w:t>
-      </w:r>
-      <w:r>
-        <w:rPr>
-          <w:b/>
-          <w:bCs/>
-        </w:rPr>
-        <w:t>Add Book</w:t>
-      </w:r>
-      <w:r>
-        <w:rPr>
-          <w:b/>
-          <w:bCs/>
-        </w:rPr>
-        <w:t xml:space="preserve"> Activity Diagram</w:t>
-      </w:r>
-      <w:r>
-        <w:t>)</w:t>
-      </w:r>
-    </w:p>
-    <w:p>
-      <w:r>
-        <w:t xml:space="preserve">The author can remove their books if these books aren’t borrowed by any user. </w:t>
-      </w:r>
-      <w:r>
-        <w:t>(</w:t>
-      </w:r>
-      <w:r>
-        <w:rPr>
-          <w:b/>
-          <w:bCs/>
-        </w:rPr>
-        <w:t xml:space="preserve">Appendix Figure </w:t>
-      </w:r>
-      <w:r>
-        <w:rPr>
-          <w:b/>
-          <w:bCs/>
-        </w:rPr>
-        <w:t>10</w:t>
-      </w:r>
-      <w:r>
-        <w:rPr>
-          <w:b/>
-          <w:bCs/>
-        </w:rPr>
-        <w:t xml:space="preserve">: </w:t>
-      </w:r>
-      <w:r>
-        <w:rPr>
-          <w:b/>
-          <w:bCs/>
-        </w:rPr>
-        <w:t>Remove</w:t>
-      </w:r>
-      <w:r>
-        <w:rPr>
-          <w:b/>
-          <w:bCs/>
-        </w:rPr>
-        <w:t xml:space="preserve"> Book</w:t>
-      </w:r>
-      <w:r>
-        <w:rPr>
-          <w:b/>
-          <w:bCs/>
-        </w:rPr>
-        <w:t xml:space="preserve"> Activity Diagram</w:t>
-      </w:r>
-      <w:r>
-        <w:t>)</w:t>
-      </w:r>
-    </w:p>
-    <w:p>
-      <w:pPr>
-        <w:pStyle w:val="Heading3"/>
-      </w:pPr>
-      <w:bookmarkStart w:id="51" w:name="_Toc57748898"/>
-      <w:r>
-        <w:t>Functional Requirements</w:t>
-      </w:r>
+        <w:t xml:space="preserve"> allow authors to add new books</w:t>
+      </w:r>
+      <w:r>
+        <w:t xml:space="preserve"> or remove their old books</w:t>
+      </w:r>
+    </w:p>
+    <w:p>
+      <w:pPr>
+        <w:ind w:left="1350" w:hanging="1350"/>
+      </w:pPr>
+      <w:r>
+        <w:t>ATH-REQ-2</w:t>
+      </w:r>
+      <w:bookmarkStart w:id="51" w:name="_GoBack"/>
       <w:bookmarkEnd w:id="51"/>
-    </w:p>
-    <w:p>
-      <w:r>
-        <w:t xml:space="preserve">ATH-REQ-1: The System </w:t>
-      </w:r>
-      <w:r>
-        <w:rPr>
-          <w:b/>
-          <w:bCs/>
-        </w:rPr>
-        <w:t>must</w:t>
-      </w:r>
-      <w:r>
-        <w:t xml:space="preserve"> allow authors to add new books</w:t>
-      </w:r>
-    </w:p>
-    <w:p>
-      <w:r>
-        <w:t>ATH-REQ-2:</w:t>
-      </w:r>
-      <w:r>
-        <w:rPr>
-          <w:b/>
-          <w:bCs/>
-        </w:rPr>
-        <w:t xml:space="preserve"> </w:t>
-      </w:r>
-      <w:r>
-        <w:t xml:space="preserve">The System </w:t>
-      </w:r>
-      <w:r>
-        <w:rPr>
-          <w:b/>
-          <w:bCs/>
-        </w:rPr>
-        <w:t xml:space="preserve">must </w:t>
-      </w:r>
-      <w:r>
-        <w:t>allow authors to remove their books</w:t>
+      <w:r>
+        <w:t xml:space="preserve">: The System </w:t>
+      </w:r>
+      <w:r>
+        <w:rPr>
+          <w:b/>
+          <w:bCs/>
+        </w:rPr>
+        <w:t xml:space="preserve">won’t </w:t>
+      </w:r>
+      <w:r>
+        <w:t>allow authors to edit their account information or their books’ information</w:t>
       </w:r>
     </w:p>
     <w:p>
@@ -5622,8 +5601,8 @@
         </w:rPr>
         <w:drawing>
           <wp:inline distT="0" distB="0" distL="0" distR="0" wp14:anchorId="1103F808" wp14:editId="604EF769">
-            <wp:extent cx="6126480" cy="3397411"/>
-            <wp:effectExtent l="0" t="0" r="7620" b="0"/>
+            <wp:extent cx="5773003" cy="3201392"/>
+            <wp:effectExtent l="0" t="0" r="0" b="0"/>
             <wp:docPr id="2" name="Picture 2"/>
             <wp:cNvGraphicFramePr>
               <a:graphicFrameLocks xmlns:a="http://schemas.openxmlformats.org/drawingml/2006/main" noChangeAspect="1"/>
@@ -5652,7 +5631,7 @@
                   <pic:spPr bwMode="auto">
                     <a:xfrm>
                       <a:off x="0" y="0"/>
-                      <a:ext cx="6126480" cy="3397411"/>
+                      <a:ext cx="5775753" cy="3202917"/>
                     </a:xfrm>
                     <a:prstGeom prst="rect">
                       <a:avLst/>
@@ -5695,11 +5674,7 @@
     </w:p>
     <w:p>
       <w:r>
-        <w:t xml:space="preserve">The user classes are incorporated into the systems logic and not as an abstract concept for the developer to keep in mind. This is done to differentiate user privileges based on their class. This has the advantage that no user will get privileges that aren’t given to him, but has the disadvantage that </w:t>
-      </w:r>
-      <w:r>
-        <w:lastRenderedPageBreak/>
-        <w:t>to change the privileges of these user classes, the source code must be edited. For the purposes of this project, we can work with such disadvantages.</w:t>
+        <w:t>The user classes are incorporated into the systems logic and not as an abstract concept for the developer to keep in mind. This is done to differentiate user privileges based on their class. This has the advantage that no user will get privileges that aren’t given to him, but has the disadvantage that to change the privileges of these user classes, the source code must be edited. For the purposes of this project, we can work with such disadvantages.</w:t>
       </w:r>
     </w:p>
     <w:p>
@@ -6107,6 +6082,7 @@
       </w:pPr>
       <w:bookmarkStart w:id="58" w:name="_Toc57748905"/>
       <w:r>
+        <w:lastRenderedPageBreak/>
         <w:t>Class Functions</w:t>
       </w:r>
       <w:bookmarkEnd w:id="58"/>
@@ -6128,7 +6104,6 @@
           <w:b/>
           <w:bCs/>
         </w:rPr>
-        <w:lastRenderedPageBreak/>
         <w:t>Constructor Function:</w:t>
       </w:r>
       <w:r>
@@ -6973,6 +6948,7 @@
           <w:b/>
           <w:bCs/>
         </w:rPr>
+        <w:lastRenderedPageBreak/>
         <w:t>Constructor Function</w:t>
       </w:r>
       <w:r>
@@ -7043,7 +7019,6 @@
           <w:b/>
           <w:bCs/>
         </w:rPr>
-        <w:lastRenderedPageBreak/>
         <w:t>Mutator Functions:</w:t>
       </w:r>
       <w:r>
@@ -9678,22 +9653,22 @@
       <w:pPr>
         <w:pStyle w:val="Heading1"/>
       </w:pPr>
-      <w:bookmarkStart w:id="79" w:name="_Toc439994690"/>
-      <w:bookmarkStart w:id="80" w:name="_Toc57748925"/>
+      <w:bookmarkStart w:id="79" w:name="_Toc57748925"/>
+      <w:bookmarkStart w:id="80" w:name="_Toc439994690"/>
       <w:r>
         <w:t>Other Nonfunctional Requirements</w:t>
       </w:r>
+      <w:bookmarkEnd w:id="79"/>
+    </w:p>
+    <w:p>
+      <w:pPr>
+        <w:pStyle w:val="Heading2"/>
+      </w:pPr>
+      <w:bookmarkStart w:id="81" w:name="_Toc57748926"/>
+      <w:r>
+        <w:t>Performance Requirements</w:t>
+      </w:r>
       <w:bookmarkEnd w:id="80"/>
-    </w:p>
-    <w:p>
-      <w:pPr>
-        <w:pStyle w:val="Heading2"/>
-      </w:pPr>
-      <w:bookmarkStart w:id="81" w:name="_Toc57748926"/>
-      <w:r>
-        <w:t>Performance Requirements</w:t>
-      </w:r>
-      <w:bookmarkEnd w:id="79"/>
       <w:bookmarkEnd w:id="81"/>
     </w:p>
     <w:p>
@@ -9763,12 +9738,12 @@
           <w:sz w:val="36"/>
         </w:rPr>
       </w:pPr>
-      <w:bookmarkStart w:id="88" w:name="_Toc439994696"/>
-      <w:bookmarkStart w:id="89" w:name="_Toc57748930"/>
+      <w:bookmarkStart w:id="88" w:name="_Toc57748930"/>
+      <w:bookmarkStart w:id="89" w:name="_Toc439994696"/>
       <w:r>
         <w:t>Database Requirements</w:t>
       </w:r>
-      <w:bookmarkEnd w:id="89"/>
+      <w:bookmarkEnd w:id="88"/>
     </w:p>
     <w:p>
       <w:pPr>
@@ -9789,7 +9764,7 @@
         <w:lastRenderedPageBreak/>
         <w:t>Appendix A: Glossary</w:t>
       </w:r>
-      <w:bookmarkEnd w:id="88"/>
+      <w:bookmarkEnd w:id="89"/>
       <w:bookmarkEnd w:id="90"/>
     </w:p>
     <w:p>
@@ -10990,7 +10965,7 @@
       <w:rPr>
         <w:noProof/>
       </w:rPr>
-      <w:t>15</w:t>
+      <w:t>9</w:t>
     </w:r>
     <w:r>
       <w:fldChar w:fldCharType="end"/>

</xml_diff>

<commit_message>
- Update the class diagram (Changed the boundary classes) - Added a utility method getMembersAndAuthors() in DatabaseUtils that gets a list of all members and authors in the database. - Fixed some errors that occured because of SQL syntax errors in DatabaseUtils. - Connected the rest of the screens and added their logic. - Auto-formatted the code using netbeans. - Updated README.md - WHAT'S LEFT? Finish the sequence, collaboration and deployment diagrams and finish the SRS document.
</commit_message>
<xml_diff>
--- a/documentation/Library Management System SRS.docx
+++ b/documentation/Library Management System SRS.docx
@@ -5562,32 +5562,30 @@
       <w:r>
         <w:t>ATH-REQ-2</w:t>
       </w:r>
-      <w:bookmarkStart w:id="51" w:name="_GoBack"/>
+      <w:r>
+        <w:t xml:space="preserve">: The System </w:t>
+      </w:r>
+      <w:r>
+        <w:rPr>
+          <w:b/>
+          <w:bCs/>
+        </w:rPr>
+        <w:t xml:space="preserve">won’t </w:t>
+      </w:r>
+      <w:r>
+        <w:t>allow authors to edit their account information or their books’ information</w:t>
+      </w:r>
+    </w:p>
+    <w:p>
+      <w:pPr>
+        <w:pStyle w:val="Heading1"/>
+      </w:pPr>
+      <w:bookmarkStart w:id="51" w:name="_Toc57748899"/>
+      <w:r>
+        <w:t>Classes and their Characteristics</w:t>
+      </w:r>
+      <w:bookmarkEnd w:id="48"/>
       <w:bookmarkEnd w:id="51"/>
-      <w:r>
-        <w:t xml:space="preserve">: The System </w:t>
-      </w:r>
-      <w:r>
-        <w:rPr>
-          <w:b/>
-          <w:bCs/>
-        </w:rPr>
-        <w:t xml:space="preserve">won’t </w:t>
-      </w:r>
-      <w:r>
-        <w:t>allow authors to edit their account information or their books’ information</w:t>
-      </w:r>
-    </w:p>
-    <w:p>
-      <w:pPr>
-        <w:pStyle w:val="Heading1"/>
-      </w:pPr>
-      <w:bookmarkStart w:id="52" w:name="_Toc57748899"/>
-      <w:r>
-        <w:t>Classes and their Characteristics</w:t>
-      </w:r>
-      <w:bookmarkEnd w:id="48"/>
-      <w:bookmarkEnd w:id="52"/>
     </w:p>
     <w:p>
       <w:pPr>
@@ -5601,7 +5599,7 @@
         </w:rPr>
         <w:drawing>
           <wp:inline distT="0" distB="0" distL="0" distR="0" wp14:anchorId="1103F808" wp14:editId="604EF769">
-            <wp:extent cx="5773003" cy="3201392"/>
+            <wp:extent cx="5682594" cy="3202917"/>
             <wp:effectExtent l="0" t="0" r="0" b="0"/>
             <wp:docPr id="2" name="Picture 2"/>
             <wp:cNvGraphicFramePr>
@@ -5631,7 +5629,7 @@
                   <pic:spPr bwMode="auto">
                     <a:xfrm>
                       <a:off x="0" y="0"/>
-                      <a:ext cx="5775753" cy="3202917"/>
+                      <a:ext cx="5682594" cy="3202917"/>
                     </a:xfrm>
                     <a:prstGeom prst="rect">
                       <a:avLst/>
@@ -5696,26 +5694,26 @@
       <w:pPr>
         <w:pStyle w:val="Heading2"/>
       </w:pPr>
-      <w:bookmarkStart w:id="53" w:name="_Toc57748900"/>
+      <w:bookmarkStart w:id="52" w:name="_Toc57748900"/>
       <w:r>
         <w:t>Abstract Generalized “User” Class</w:t>
       </w:r>
+      <w:bookmarkEnd w:id="52"/>
+    </w:p>
+    <w:p>
+      <w:r>
+        <w:t>This user class is abstract, therefore it can’t instantiated as a direct object. This class represents the general user that uses this system. This class is inherited by “Member”, “Librarian” and “Author” classes.</w:t>
+      </w:r>
+    </w:p>
+    <w:p>
+      <w:pPr>
+        <w:pStyle w:val="Heading3"/>
+      </w:pPr>
+      <w:bookmarkStart w:id="53" w:name="_Toc57748901"/>
+      <w:r>
+        <w:t>Class Attributes</w:t>
+      </w:r>
       <w:bookmarkEnd w:id="53"/>
-    </w:p>
-    <w:p>
-      <w:r>
-        <w:t>This user class is abstract, therefore it can’t instantiated as a direct object. This class represents the general user that uses this system. This class is inherited by “Member”, “Librarian” and “Author” classes.</w:t>
-      </w:r>
-    </w:p>
-    <w:p>
-      <w:pPr>
-        <w:pStyle w:val="Heading3"/>
-      </w:pPr>
-      <w:bookmarkStart w:id="54" w:name="_Toc57748901"/>
-      <w:r>
-        <w:t>Class Attributes</w:t>
-      </w:r>
-      <w:bookmarkEnd w:id="54"/>
     </w:p>
     <w:p>
       <w:pPr>
@@ -5797,11 +5795,11 @@
       <w:pPr>
         <w:pStyle w:val="Heading3"/>
       </w:pPr>
-      <w:bookmarkStart w:id="55" w:name="_Toc57748902"/>
+      <w:bookmarkStart w:id="54" w:name="_Toc57748902"/>
       <w:r>
         <w:t>Class Functions</w:t>
       </w:r>
-      <w:bookmarkEnd w:id="55"/>
+      <w:bookmarkEnd w:id="54"/>
     </w:p>
     <w:p>
       <w:pPr>
@@ -5880,29 +5878,29 @@
       <w:pPr>
         <w:pStyle w:val="Heading2"/>
       </w:pPr>
-      <w:bookmarkStart w:id="56" w:name="_Toc57748903"/>
+      <w:bookmarkStart w:id="55" w:name="_Toc57748903"/>
       <w:r>
         <w:t>“Member” Class</w:t>
       </w:r>
+      <w:bookmarkEnd w:id="55"/>
+    </w:p>
+    <w:p>
+      <w:r>
+        <w:t>This class represents the member user. It is a subclass of the class “User”.</w:t>
+      </w:r>
+      <w:r>
+        <w:t xml:space="preserve"> </w:t>
+      </w:r>
+    </w:p>
+    <w:p>
+      <w:pPr>
+        <w:pStyle w:val="Heading3"/>
+      </w:pPr>
+      <w:bookmarkStart w:id="56" w:name="_Toc57748904"/>
+      <w:r>
+        <w:t>Class Attributes</w:t>
+      </w:r>
       <w:bookmarkEnd w:id="56"/>
-    </w:p>
-    <w:p>
-      <w:r>
-        <w:t>This class represents the member user. It is a subclass of the class “User”.</w:t>
-      </w:r>
-      <w:r>
-        <w:t xml:space="preserve"> </w:t>
-      </w:r>
-    </w:p>
-    <w:p>
-      <w:pPr>
-        <w:pStyle w:val="Heading3"/>
-      </w:pPr>
-      <w:bookmarkStart w:id="57" w:name="_Toc57748904"/>
-      <w:r>
-        <w:t>Class Attributes</w:t>
-      </w:r>
-      <w:bookmarkEnd w:id="57"/>
     </w:p>
     <w:p>
       <w:pPr>
@@ -6080,12 +6078,12 @@
       <w:pPr>
         <w:pStyle w:val="Heading3"/>
       </w:pPr>
-      <w:bookmarkStart w:id="58" w:name="_Toc57748905"/>
+      <w:bookmarkStart w:id="57" w:name="_Toc57748905"/>
       <w:r>
         <w:lastRenderedPageBreak/>
         <w:t>Class Functions</w:t>
       </w:r>
-      <w:bookmarkEnd w:id="58"/>
+      <w:bookmarkEnd w:id="57"/>
     </w:p>
     <w:p>
       <w:pPr>
@@ -6831,32 +6829,32 @@
       <w:pPr>
         <w:pStyle w:val="Heading2"/>
       </w:pPr>
-      <w:bookmarkStart w:id="59" w:name="_Toc57748906"/>
+      <w:bookmarkStart w:id="58" w:name="_Toc57748906"/>
       <w:r>
         <w:t>“Librarian” Class</w:t>
       </w:r>
+      <w:bookmarkEnd w:id="58"/>
+    </w:p>
+    <w:p>
+      <w:r>
+        <w:t xml:space="preserve">This class represents the </w:t>
+      </w:r>
+      <w:r>
+        <w:t>librarian</w:t>
+      </w:r>
+      <w:r>
+        <w:t xml:space="preserve"> user. It is a subclass of the class “User”. </w:t>
+      </w:r>
+    </w:p>
+    <w:p>
+      <w:pPr>
+        <w:pStyle w:val="Heading3"/>
+      </w:pPr>
+      <w:bookmarkStart w:id="59" w:name="_Toc57748907"/>
+      <w:r>
+        <w:t>Class Attributes</w:t>
+      </w:r>
       <w:bookmarkEnd w:id="59"/>
-    </w:p>
-    <w:p>
-      <w:r>
-        <w:t xml:space="preserve">This class represents the </w:t>
-      </w:r>
-      <w:r>
-        <w:t>librarian</w:t>
-      </w:r>
-      <w:r>
-        <w:t xml:space="preserve"> user. It is a subclass of the class “User”. </w:t>
-      </w:r>
-    </w:p>
-    <w:p>
-      <w:pPr>
-        <w:pStyle w:val="Heading3"/>
-      </w:pPr>
-      <w:bookmarkStart w:id="60" w:name="_Toc57748907"/>
-      <w:r>
-        <w:t>Class Attributes</w:t>
-      </w:r>
-      <w:bookmarkEnd w:id="60"/>
     </w:p>
     <w:p>
       <w:pPr>
@@ -6925,11 +6923,11 @@
       <w:pPr>
         <w:pStyle w:val="Heading3"/>
       </w:pPr>
-      <w:bookmarkStart w:id="61" w:name="_Toc57748908"/>
+      <w:bookmarkStart w:id="60" w:name="_Toc57748908"/>
       <w:r>
         <w:t>Class Functions</w:t>
       </w:r>
-      <w:bookmarkEnd w:id="61"/>
+      <w:bookmarkEnd w:id="60"/>
     </w:p>
     <w:p>
       <w:pPr>
@@ -7261,27 +7259,27 @@
       <w:pPr>
         <w:pStyle w:val="Heading2"/>
       </w:pPr>
-      <w:bookmarkStart w:id="62" w:name="_Toc57748909"/>
+      <w:bookmarkStart w:id="61" w:name="_Toc57748909"/>
       <w:r>
         <w:t>“Author” Class</w:t>
       </w:r>
+      <w:bookmarkEnd w:id="61"/>
+    </w:p>
+    <w:p>
+      <w:r>
+        <w:t xml:space="preserve">This class represents the author user. It is a subclass of the class “User”. </w:t>
+      </w:r>
+    </w:p>
+    <w:p/>
+    <w:p>
+      <w:pPr>
+        <w:pStyle w:val="Heading3"/>
+      </w:pPr>
+      <w:bookmarkStart w:id="62" w:name="_Toc57748910"/>
+      <w:r>
+        <w:t>Class Attributes</w:t>
+      </w:r>
       <w:bookmarkEnd w:id="62"/>
-    </w:p>
-    <w:p>
-      <w:r>
-        <w:t xml:space="preserve">This class represents the author user. It is a subclass of the class “User”. </w:t>
-      </w:r>
-    </w:p>
-    <w:p/>
-    <w:p>
-      <w:pPr>
-        <w:pStyle w:val="Heading3"/>
-      </w:pPr>
-      <w:bookmarkStart w:id="63" w:name="_Toc57748910"/>
-      <w:r>
-        <w:t>Class Attributes</w:t>
-      </w:r>
-      <w:bookmarkEnd w:id="63"/>
     </w:p>
     <w:p>
       <w:pPr>
@@ -7383,11 +7381,11 @@
       <w:pPr>
         <w:pStyle w:val="Heading3"/>
       </w:pPr>
-      <w:bookmarkStart w:id="64" w:name="_Toc57748911"/>
+      <w:bookmarkStart w:id="63" w:name="_Toc57748911"/>
       <w:r>
         <w:t>Class Functions</w:t>
       </w:r>
-      <w:bookmarkEnd w:id="64"/>
+      <w:bookmarkEnd w:id="63"/>
     </w:p>
     <w:p>
       <w:pPr>
@@ -7756,53 +7754,53 @@
       <w:pPr>
         <w:pStyle w:val="Heading2"/>
       </w:pPr>
-      <w:bookmarkStart w:id="65" w:name="_Toc57748912"/>
+      <w:bookmarkStart w:id="64" w:name="_Toc57748912"/>
       <w:r>
         <w:lastRenderedPageBreak/>
         <w:t>“Book” Class</w:t>
       </w:r>
+      <w:bookmarkEnd w:id="64"/>
+    </w:p>
+    <w:p>
+      <w:pPr>
+        <w:rPr>
+          <w:b/>
+          <w:bCs/>
+        </w:rPr>
+      </w:pPr>
+      <w:r>
+        <w:t xml:space="preserve">This class represents a book that can be borrowed by the user, or can be added or removed by an author or librarian. </w:t>
+      </w:r>
+      <w:r>
+        <w:t xml:space="preserve">Related Diagrams: </w:t>
+      </w:r>
+      <w:r>
+        <w:rPr>
+          <w:b/>
+          <w:bCs/>
+        </w:rPr>
+        <w:t>Appendix Figure 3:</w:t>
+      </w:r>
+      <w:r>
+        <w:t xml:space="preserve"> </w:t>
+      </w:r>
+      <w:r>
+        <w:rPr>
+          <w:b/>
+          <w:bCs/>
+        </w:rPr>
+        <w:t>Book Object State chart Diagram</w:t>
+      </w:r>
+    </w:p>
+    <w:p>
+      <w:pPr>
+        <w:pStyle w:val="Heading3"/>
+      </w:pPr>
+      <w:bookmarkStart w:id="65" w:name="_Toc57748913"/>
+      <w:r>
+        <w:t>Class Attributes</w:t>
+      </w:r>
       <w:bookmarkEnd w:id="65"/>
-    </w:p>
-    <w:p>
-      <w:pPr>
-        <w:rPr>
-          <w:b/>
-          <w:bCs/>
-        </w:rPr>
-      </w:pPr>
-      <w:r>
-        <w:t xml:space="preserve">This class represents a book that can be borrowed by the user, or can be added or removed by an author or librarian. </w:t>
-      </w:r>
-      <w:r>
-        <w:t xml:space="preserve">Related Diagrams: </w:t>
-      </w:r>
-      <w:r>
-        <w:rPr>
-          <w:b/>
-          <w:bCs/>
-        </w:rPr>
-        <w:t>Appendix Figure 3:</w:t>
-      </w:r>
-      <w:r>
-        <w:t xml:space="preserve"> </w:t>
-      </w:r>
-      <w:r>
-        <w:rPr>
-          <w:b/>
-          <w:bCs/>
-        </w:rPr>
-        <w:t>Book Object State chart Diagram</w:t>
-      </w:r>
-    </w:p>
-    <w:p>
-      <w:pPr>
-        <w:pStyle w:val="Heading3"/>
-      </w:pPr>
-      <w:bookmarkStart w:id="66" w:name="_Toc57748913"/>
-      <w:r>
-        <w:t>Class Attributes</w:t>
-      </w:r>
-      <w:bookmarkEnd w:id="66"/>
     </w:p>
     <w:p>
       <w:pPr>
@@ -8002,11 +8000,11 @@
       <w:pPr>
         <w:pStyle w:val="Heading3"/>
       </w:pPr>
-      <w:bookmarkStart w:id="67" w:name="_Toc57748914"/>
+      <w:bookmarkStart w:id="66" w:name="_Toc57748914"/>
       <w:r>
         <w:t>Class Functions</w:t>
       </w:r>
-      <w:bookmarkEnd w:id="67"/>
+      <w:bookmarkEnd w:id="66"/>
     </w:p>
     <w:p>
       <w:pPr>
@@ -8112,26 +8110,26 @@
       <w:pPr>
         <w:pStyle w:val="Heading2"/>
       </w:pPr>
-      <w:bookmarkStart w:id="68" w:name="_Toc57748915"/>
+      <w:bookmarkStart w:id="67" w:name="_Toc57748915"/>
       <w:r>
         <w:t>“DatabaseUtils” Utility Class</w:t>
       </w:r>
+      <w:bookmarkEnd w:id="67"/>
+    </w:p>
+    <w:p>
+      <w:r>
+        <w:t>This utility class contains only static attributes and functions. This class is used to communicate between the logic of this program and the database using the JDBC API.</w:t>
+      </w:r>
+    </w:p>
+    <w:p>
+      <w:pPr>
+        <w:pStyle w:val="Heading3"/>
+      </w:pPr>
+      <w:bookmarkStart w:id="68" w:name="_Toc57748916"/>
+      <w:r>
+        <w:t>Class Attributes</w:t>
+      </w:r>
       <w:bookmarkEnd w:id="68"/>
-    </w:p>
-    <w:p>
-      <w:r>
-        <w:t>This utility class contains only static attributes and functions. This class is used to communicate between the logic of this program and the database using the JDBC API.</w:t>
-      </w:r>
-    </w:p>
-    <w:p>
-      <w:pPr>
-        <w:pStyle w:val="Heading3"/>
-      </w:pPr>
-      <w:bookmarkStart w:id="69" w:name="_Toc57748916"/>
-      <w:r>
-        <w:t>Class Attributes</w:t>
-      </w:r>
-      <w:bookmarkEnd w:id="69"/>
     </w:p>
     <w:p>
       <w:pPr>
@@ -8308,11 +8306,11 @@
       <w:pPr>
         <w:pStyle w:val="Heading3"/>
       </w:pPr>
-      <w:bookmarkStart w:id="70" w:name="_Toc57748917"/>
+      <w:bookmarkStart w:id="69" w:name="_Toc57748917"/>
       <w:r>
         <w:t>Class Functions</w:t>
       </w:r>
-      <w:bookmarkEnd w:id="70"/>
+      <w:bookmarkEnd w:id="69"/>
     </w:p>
     <w:p>
       <w:pPr>
@@ -9204,6 +9202,8 @@
         </w:rPr>
         <w:t>removeBookRecord(book)</w:t>
       </w:r>
+      <w:bookmarkStart w:id="70" w:name="_GoBack"/>
+      <w:bookmarkEnd w:id="70"/>
     </w:p>
     <w:p>
       <w:pPr>
@@ -9293,12 +9293,21 @@
           <w:bCs/>
         </w:rPr>
       </w:pPr>
-      <w:r>
-        <w:rPr>
-          <w:b/>
-          <w:bCs/>
-        </w:rPr>
-        <w:t>initConnection()</w:t>
+      <w:proofErr w:type="spellStart"/>
+      <w:r>
+        <w:rPr>
+          <w:b/>
+          <w:bCs/>
+        </w:rPr>
+        <w:t>getViewableBooks</w:t>
+      </w:r>
+      <w:proofErr w:type="spellEnd"/>
+      <w:r>
+        <w:rPr>
+          <w:b/>
+          <w:bCs/>
+        </w:rPr>
+        <w:t>(user)</w:t>
       </w:r>
     </w:p>
     <w:p>
@@ -9321,7 +9330,7 @@
         <w:t>Parameters:</w:t>
       </w:r>
       <w:r>
-        <w:t xml:space="preserve"> Nothing</w:t>
+        <w:t xml:space="preserve"> A user object</w:t>
       </w:r>
     </w:p>
     <w:p>
@@ -9351,7 +9360,7 @@
         <w:t>:</w:t>
       </w:r>
       <w:r>
-        <w:t xml:space="preserve"> Nothing</w:t>
+        <w:t xml:space="preserve"> A list of book objects</w:t>
       </w:r>
     </w:p>
     <w:p>
@@ -9371,10 +9380,11 @@
           <w:b/>
           <w:bCs/>
         </w:rPr>
+        <w:lastRenderedPageBreak/>
         <w:t>Description:</w:t>
       </w:r>
       <w:r>
-        <w:t xml:space="preserve"> Initiates the static attribute “con”. This method should be used before using any of the functions of this utility class.</w:t>
+        <w:t xml:space="preserve"> If the passed in user is a member, returns all books the user can borrow, if the user is an author return all their owned books, or if the passed in user is a librarian, return all books.</w:t>
       </w:r>
     </w:p>
     <w:p>
@@ -9394,8 +9404,7 @@
           <w:b/>
           <w:bCs/>
         </w:rPr>
-        <w:lastRenderedPageBreak/>
-        <w:t>getPhoneNumbers(memberID)</w:t>
+        <w:t>getMembersAndAuthors()</w:t>
       </w:r>
     </w:p>
     <w:p>
@@ -9418,7 +9427,7 @@
         <w:t>Parameters:</w:t>
       </w:r>
       <w:r>
-        <w:t xml:space="preserve"> An integer memberID</w:t>
+        <w:t xml:space="preserve"> Nothing</w:t>
       </w:r>
     </w:p>
     <w:p>
@@ -9438,17 +9447,10 @@
           <w:b/>
           <w:bCs/>
         </w:rPr>
-        <w:t>Returns</w:t>
-      </w:r>
-      <w:r>
-        <w:rPr>
-          <w:b/>
-          <w:bCs/>
-        </w:rPr>
-        <w:t>:</w:t>
-      </w:r>
-      <w:r>
-        <w:t xml:space="preserve"> A list of strings representing phone numbers.</w:t>
+        <w:t xml:space="preserve">Returns: </w:t>
+      </w:r>
+      <w:r>
+        <w:t>A list of users</w:t>
       </w:r>
     </w:p>
     <w:p>
@@ -9471,7 +9473,7 @@
         <w:t>Description:</w:t>
       </w:r>
       <w:r>
-        <w:t xml:space="preserve"> Gets the phone numbers corresponding to the user with the memberID.</w:t>
+        <w:t xml:space="preserve"> A method used by a librarian to get all members and authors in the database.</w:t>
       </w:r>
     </w:p>
     <w:p>
@@ -9491,7 +9493,7 @@
           <w:b/>
           <w:bCs/>
         </w:rPr>
-        <w:t>getBooks(user)</w:t>
+        <w:t>initConnection()</w:t>
       </w:r>
     </w:p>
     <w:p>
@@ -9514,7 +9516,7 @@
         <w:t>Parameters:</w:t>
       </w:r>
       <w:r>
-        <w:t xml:space="preserve"> A user object</w:t>
+        <w:t xml:space="preserve"> Nothing</w:t>
       </w:r>
     </w:p>
     <w:p>
@@ -9544,7 +9546,7 @@
         <w:t>:</w:t>
       </w:r>
       <w:r>
-        <w:t xml:space="preserve"> A list of book objects</w:t>
+        <w:t xml:space="preserve"> Nothing</w:t>
       </w:r>
     </w:p>
     <w:p>
@@ -9567,7 +9569,192 @@
         <w:t>Description:</w:t>
       </w:r>
       <w:r>
-        <w:t xml:space="preserve"> If the passed in user is a member, returns all books the user can borrow, or if the passed in user is a librarian, return all books.</w:t>
+        <w:t xml:space="preserve"> Initiates the static attribute “con”. This method should be used before using any of the functions of this utility class.</w:t>
+      </w:r>
+    </w:p>
+    <w:p>
+      <w:pPr>
+        <w:pStyle w:val="ListParagraph"/>
+        <w:numPr>
+          <w:ilvl w:val="1"/>
+          <w:numId w:val="8"/>
+        </w:numPr>
+        <w:rPr>
+          <w:b/>
+          <w:bCs/>
+        </w:rPr>
+      </w:pPr>
+      <w:r>
+        <w:rPr>
+          <w:b/>
+          <w:bCs/>
+        </w:rPr>
+        <w:t>getPhoneNumbers(memberID)</w:t>
+      </w:r>
+    </w:p>
+    <w:p>
+      <w:pPr>
+        <w:pStyle w:val="ListParagraph"/>
+        <w:numPr>
+          <w:ilvl w:val="2"/>
+          <w:numId w:val="8"/>
+        </w:numPr>
+        <w:rPr>
+          <w:b/>
+          <w:bCs/>
+        </w:rPr>
+      </w:pPr>
+      <w:r>
+        <w:rPr>
+          <w:b/>
+          <w:bCs/>
+        </w:rPr>
+        <w:t>Parameters:</w:t>
+      </w:r>
+      <w:r>
+        <w:t xml:space="preserve"> An integer memberID</w:t>
+      </w:r>
+    </w:p>
+    <w:p>
+      <w:pPr>
+        <w:pStyle w:val="ListParagraph"/>
+        <w:numPr>
+          <w:ilvl w:val="2"/>
+          <w:numId w:val="8"/>
+        </w:numPr>
+        <w:rPr>
+          <w:b/>
+          <w:bCs/>
+        </w:rPr>
+      </w:pPr>
+      <w:r>
+        <w:rPr>
+          <w:b/>
+          <w:bCs/>
+        </w:rPr>
+        <w:t>Returns</w:t>
+      </w:r>
+      <w:r>
+        <w:rPr>
+          <w:b/>
+          <w:bCs/>
+        </w:rPr>
+        <w:t>:</w:t>
+      </w:r>
+      <w:r>
+        <w:t xml:space="preserve"> A list of strings representing phone numbers.</w:t>
+      </w:r>
+    </w:p>
+    <w:p>
+      <w:pPr>
+        <w:pStyle w:val="ListParagraph"/>
+        <w:numPr>
+          <w:ilvl w:val="2"/>
+          <w:numId w:val="8"/>
+        </w:numPr>
+        <w:rPr>
+          <w:b/>
+          <w:bCs/>
+        </w:rPr>
+      </w:pPr>
+      <w:r>
+        <w:rPr>
+          <w:b/>
+          <w:bCs/>
+        </w:rPr>
+        <w:t>Description:</w:t>
+      </w:r>
+      <w:r>
+        <w:t xml:space="preserve"> Gets the phone numbers corresponding to the user with the memberID.</w:t>
+      </w:r>
+    </w:p>
+    <w:p>
+      <w:pPr>
+        <w:pStyle w:val="ListParagraph"/>
+        <w:numPr>
+          <w:ilvl w:val="1"/>
+          <w:numId w:val="8"/>
+        </w:numPr>
+        <w:rPr>
+          <w:b/>
+          <w:bCs/>
+        </w:rPr>
+      </w:pPr>
+      <w:r>
+        <w:rPr>
+          <w:b/>
+          <w:bCs/>
+        </w:rPr>
+        <w:t>getUserBooks(userID)</w:t>
+      </w:r>
+    </w:p>
+    <w:p>
+      <w:pPr>
+        <w:pStyle w:val="ListParagraph"/>
+        <w:numPr>
+          <w:ilvl w:val="2"/>
+          <w:numId w:val="8"/>
+        </w:numPr>
+        <w:rPr>
+          <w:b/>
+          <w:bCs/>
+        </w:rPr>
+      </w:pPr>
+      <w:r>
+        <w:rPr>
+          <w:b/>
+          <w:bCs/>
+        </w:rPr>
+        <w:t>Parameters:</w:t>
+      </w:r>
+      <w:r>
+        <w:t xml:space="preserve"> An integer representing a userID</w:t>
+      </w:r>
+    </w:p>
+    <w:p>
+      <w:pPr>
+        <w:pStyle w:val="ListParagraph"/>
+        <w:numPr>
+          <w:ilvl w:val="2"/>
+          <w:numId w:val="8"/>
+        </w:numPr>
+        <w:rPr>
+          <w:b/>
+          <w:bCs/>
+        </w:rPr>
+      </w:pPr>
+      <w:r>
+        <w:rPr>
+          <w:b/>
+          <w:bCs/>
+        </w:rPr>
+        <w:t>Returns:</w:t>
+      </w:r>
+      <w:r>
+        <w:t xml:space="preserve"> A list of books</w:t>
+      </w:r>
+    </w:p>
+    <w:p>
+      <w:pPr>
+        <w:pStyle w:val="ListParagraph"/>
+        <w:numPr>
+          <w:ilvl w:val="2"/>
+          <w:numId w:val="8"/>
+        </w:numPr>
+        <w:rPr>
+          <w:b/>
+          <w:bCs/>
+        </w:rPr>
+      </w:pPr>
+      <w:r>
+        <w:rPr>
+          <w:b/>
+          <w:bCs/>
+        </w:rPr>
+        <w:t xml:space="preserve">Description: </w:t>
+      </w:r>
+      <w:r>
+        <w:t>Returns a list of books that the user borrowed/owns depending on the user type.</w:t>
       </w:r>
     </w:p>
     <w:p>
@@ -9656,6 +9843,7 @@
       <w:bookmarkStart w:id="79" w:name="_Toc57748925"/>
       <w:bookmarkStart w:id="80" w:name="_Toc439994690"/>
       <w:r>
+        <w:lastRenderedPageBreak/>
         <w:t>Other Nonfunctional Requirements</w:t>
       </w:r>
       <w:bookmarkEnd w:id="79"/>
@@ -9688,7 +9876,6 @@
       <w:bookmarkStart w:id="82" w:name="_Toc439994691"/>
       <w:bookmarkStart w:id="83" w:name="_Toc57748927"/>
       <w:r>
-        <w:lastRenderedPageBreak/>
         <w:t>Safety Requirements</w:t>
       </w:r>
       <w:bookmarkEnd w:id="82"/>
@@ -10038,10 +10225,10 @@
         </w:rPr>
         <w:lastRenderedPageBreak/>
         <w:drawing>
-          <wp:inline distT="0" distB="0" distL="0" distR="0" wp14:anchorId="791C1EEF" wp14:editId="46DBB3CE">
-            <wp:extent cx="6126480" cy="3397250"/>
-            <wp:effectExtent l="0" t="0" r="7620" b="0"/>
-            <wp:docPr id="7" name="Picture 7"/>
+          <wp:inline distT="0" distB="0" distL="0" distR="0" wp14:anchorId="61560317" wp14:editId="3BC174CE">
+            <wp:extent cx="5682594" cy="3202917"/>
+            <wp:effectExtent l="0" t="0" r="0" b="0"/>
+            <wp:docPr id="3" name="Picture 3"/>
             <wp:cNvGraphicFramePr>
               <a:graphicFrameLocks xmlns:a="http://schemas.openxmlformats.org/drawingml/2006/main" noChangeAspect="1"/>
             </wp:cNvGraphicFramePr>
@@ -10069,7 +10256,7 @@
                   <pic:spPr bwMode="auto">
                     <a:xfrm>
                       <a:off x="0" y="0"/>
-                      <a:ext cx="6126480" cy="3397250"/>
+                      <a:ext cx="5682594" cy="3202917"/>
                     </a:xfrm>
                     <a:prstGeom prst="rect">
                       <a:avLst/>
@@ -10965,7 +11152,7 @@
       <w:rPr>
         <w:noProof/>
       </w:rPr>
-      <w:t>9</w:t>
+      <w:t>15</w:t>
     </w:r>
     <w:r>
       <w:fldChar w:fldCharType="end"/>

</xml_diff>

<commit_message>
- Updated the documentation, to conform with the added requirements
</commit_message>
<xml_diff>
--- a/documentation/Library Management System SRS.docx
+++ b/documentation/Library Management System SRS.docx
@@ -4234,7 +4234,7 @@
             <v:path o:extrusionok="f" gradientshapeok="t" o:connecttype="rect"/>
             <o:lock v:ext="edit" aspectratio="t"/>
           </v:shapetype>
-          <v:shape id="_x0000_i1025" type="#_x0000_t75" style="width:482.5pt;height:298.75pt">
+          <v:shape id="_x0000_i1033" type="#_x0000_t75" style="width:482.25pt;height:301.5pt">
             <v:imagedata r:id="rId11" o:title="Use Case Diagram"/>
           </v:shape>
         </w:pict>
@@ -5374,11 +5374,31 @@
       </w:r>
     </w:p>
     <w:p>
+      <w:r>
+        <w:t xml:space="preserve">LIB-REQ-4: The System </w:t>
+      </w:r>
+      <w:r>
+        <w:rPr>
+          <w:b/>
+          <w:bCs/>
+        </w:rPr>
+        <w:t>could</w:t>
+      </w:r>
+      <w:r>
+        <w:t xml:space="preserve"> allow librarians to add new books (providing the author’s ID).</w:t>
+      </w:r>
+      <w:bookmarkStart w:id="46" w:name="_GoBack"/>
+      <w:bookmarkEnd w:id="46"/>
+    </w:p>
+    <w:p>
       <w:pPr>
         <w:ind w:left="1260" w:hanging="1260"/>
       </w:pPr>
       <w:r>
-        <w:t xml:space="preserve">LIB-REQ-4: The System </w:t>
+        <w:t>LIB-REQ-5</w:t>
+      </w:r>
+      <w:r>
+        <w:t xml:space="preserve">: The System </w:t>
       </w:r>
       <w:r>
         <w:rPr>
@@ -5395,23 +5415,23 @@
       <w:pPr>
         <w:pStyle w:val="Heading2"/>
       </w:pPr>
-      <w:bookmarkStart w:id="46" w:name="_Toc57748895"/>
+      <w:bookmarkStart w:id="47" w:name="_Toc57748895"/>
       <w:r>
         <w:lastRenderedPageBreak/>
         <w:t>Book Author Functionality</w:t>
       </w:r>
-      <w:bookmarkEnd w:id="46"/>
+      <w:bookmarkEnd w:id="47"/>
     </w:p>
     <w:p>
       <w:pPr>
         <w:pStyle w:val="Heading3"/>
       </w:pPr>
-      <w:bookmarkStart w:id="47" w:name="_Toc57748896"/>
-      <w:bookmarkStart w:id="48" w:name="_Toc439994676"/>
+      <w:bookmarkStart w:id="48" w:name="_Toc57748896"/>
+      <w:bookmarkStart w:id="49" w:name="_Toc439994676"/>
       <w:r>
         <w:t>Description and Priority</w:t>
       </w:r>
-      <w:bookmarkEnd w:id="47"/>
+      <w:bookmarkEnd w:id="48"/>
     </w:p>
     <w:p>
       <w:r>
@@ -5444,148 +5464,148 @@
       <w:pPr>
         <w:pStyle w:val="Heading3"/>
       </w:pPr>
-      <w:bookmarkStart w:id="49" w:name="_Toc57748897"/>
+      <w:bookmarkStart w:id="50" w:name="_Toc57748897"/>
       <w:r>
         <w:t>Stimulus/Response Sequences</w:t>
       </w:r>
+      <w:bookmarkEnd w:id="50"/>
+    </w:p>
+    <w:p>
+      <w:r>
+        <w:t>&lt;List the sequences of user actions and system responses that stimulate the behavior defined for this feature. These will correspond to the dialog elements associated with use cases.&gt;</w:t>
+      </w:r>
+    </w:p>
+    <w:p>
+      <w:r>
+        <w:t>The author can add their new books by entering the books details into the system. The system then adds this book and automatically assigns it a new book ID. (</w:t>
+      </w:r>
+      <w:r>
+        <w:rPr>
+          <w:b/>
+          <w:bCs/>
+        </w:rPr>
+        <w:t>Appendix Figure 9</w:t>
+      </w:r>
+      <w:r>
+        <w:rPr>
+          <w:b/>
+          <w:bCs/>
+        </w:rPr>
+        <w:t xml:space="preserve">: </w:t>
+      </w:r>
+      <w:r>
+        <w:rPr>
+          <w:b/>
+          <w:bCs/>
+        </w:rPr>
+        <w:t>Add Book</w:t>
+      </w:r>
+      <w:r>
+        <w:rPr>
+          <w:b/>
+          <w:bCs/>
+        </w:rPr>
+        <w:t xml:space="preserve"> Activity Diagram</w:t>
+      </w:r>
+      <w:r>
+        <w:t>)</w:t>
+      </w:r>
+    </w:p>
+    <w:p>
+      <w:r>
+        <w:t>The author can remove their books if these books aren’t borrowed by any user. (</w:t>
+      </w:r>
+      <w:r>
+        <w:rPr>
+          <w:b/>
+          <w:bCs/>
+        </w:rPr>
+        <w:t>Appendix Figure 10</w:t>
+      </w:r>
+      <w:r>
+        <w:rPr>
+          <w:b/>
+          <w:bCs/>
+        </w:rPr>
+        <w:t xml:space="preserve">: </w:t>
+      </w:r>
+      <w:r>
+        <w:rPr>
+          <w:b/>
+          <w:bCs/>
+        </w:rPr>
+        <w:t>Remove Book</w:t>
+      </w:r>
+      <w:r>
+        <w:rPr>
+          <w:b/>
+          <w:bCs/>
+        </w:rPr>
+        <w:t xml:space="preserve"> Activity Diagram</w:t>
+      </w:r>
+      <w:r>
+        <w:t>)</w:t>
+      </w:r>
+    </w:p>
+    <w:p>
+      <w:pPr>
+        <w:pStyle w:val="Heading3"/>
+      </w:pPr>
+      <w:bookmarkStart w:id="51" w:name="_Toc57748898"/>
+      <w:r>
+        <w:t>Functional Requirements</w:t>
+      </w:r>
+      <w:bookmarkEnd w:id="51"/>
+    </w:p>
+    <w:p>
+      <w:r>
+        <w:t xml:space="preserve">ATH-REQ-1: The System </w:t>
+      </w:r>
+      <w:r>
+        <w:rPr>
+          <w:b/>
+          <w:bCs/>
+        </w:rPr>
+        <w:t>must</w:t>
+      </w:r>
+      <w:r>
+        <w:t xml:space="preserve"> allow authors to add new books</w:t>
+      </w:r>
+      <w:r>
+        <w:t xml:space="preserve"> or remove their old books</w:t>
+      </w:r>
+    </w:p>
+    <w:p>
+      <w:pPr>
+        <w:ind w:left="1350" w:hanging="1350"/>
+      </w:pPr>
+      <w:r>
+        <w:t>ATH-REQ-2</w:t>
+      </w:r>
+      <w:r>
+        <w:t xml:space="preserve">: The System </w:t>
+      </w:r>
+      <w:r>
+        <w:rPr>
+          <w:b/>
+          <w:bCs/>
+        </w:rPr>
+        <w:t xml:space="preserve">won’t </w:t>
+      </w:r>
+      <w:r>
+        <w:t>allow authors to edit their account information or their books’ information</w:t>
+      </w:r>
+    </w:p>
+    <w:p>
+      <w:pPr>
+        <w:pStyle w:val="Heading1"/>
+      </w:pPr>
+      <w:bookmarkStart w:id="52" w:name="_Toc57748899"/>
+      <w:r>
+        <w:t>Classes and their Characteristics</w:t>
+      </w:r>
       <w:bookmarkEnd w:id="49"/>
-    </w:p>
-    <w:p>
-      <w:r>
-        <w:t>&lt;List the sequences of user actions and system responses that stimulate the behavior defined for this feature. These will correspond to the dialog elements associated with use cases.&gt;</w:t>
-      </w:r>
-    </w:p>
-    <w:p>
-      <w:r>
-        <w:t>The author can add their new books by entering the books details into the system. The system then adds this book and automatically assigns it a new book ID. (</w:t>
-      </w:r>
-      <w:r>
-        <w:rPr>
-          <w:b/>
-          <w:bCs/>
-        </w:rPr>
-        <w:t>Appendix Figure 9</w:t>
-      </w:r>
-      <w:r>
-        <w:rPr>
-          <w:b/>
-          <w:bCs/>
-        </w:rPr>
-        <w:t xml:space="preserve">: </w:t>
-      </w:r>
-      <w:r>
-        <w:rPr>
-          <w:b/>
-          <w:bCs/>
-        </w:rPr>
-        <w:t>Add Book</w:t>
-      </w:r>
-      <w:r>
-        <w:rPr>
-          <w:b/>
-          <w:bCs/>
-        </w:rPr>
-        <w:t xml:space="preserve"> Activity Diagram</w:t>
-      </w:r>
-      <w:r>
-        <w:t>)</w:t>
-      </w:r>
-    </w:p>
-    <w:p>
-      <w:r>
-        <w:t>The author can remove their books if these books aren’t borrowed by any user. (</w:t>
-      </w:r>
-      <w:r>
-        <w:rPr>
-          <w:b/>
-          <w:bCs/>
-        </w:rPr>
-        <w:t>Appendix Figure 10</w:t>
-      </w:r>
-      <w:r>
-        <w:rPr>
-          <w:b/>
-          <w:bCs/>
-        </w:rPr>
-        <w:t xml:space="preserve">: </w:t>
-      </w:r>
-      <w:r>
-        <w:rPr>
-          <w:b/>
-          <w:bCs/>
-        </w:rPr>
-        <w:t>Remove Book</w:t>
-      </w:r>
-      <w:r>
-        <w:rPr>
-          <w:b/>
-          <w:bCs/>
-        </w:rPr>
-        <w:t xml:space="preserve"> Activity Diagram</w:t>
-      </w:r>
-      <w:r>
-        <w:t>)</w:t>
-      </w:r>
-    </w:p>
-    <w:p>
-      <w:pPr>
-        <w:pStyle w:val="Heading3"/>
-      </w:pPr>
-      <w:bookmarkStart w:id="50" w:name="_Toc57748898"/>
-      <w:r>
-        <w:t>Functional Requirements</w:t>
-      </w:r>
-      <w:bookmarkEnd w:id="50"/>
-    </w:p>
-    <w:p>
-      <w:r>
-        <w:t xml:space="preserve">ATH-REQ-1: The System </w:t>
-      </w:r>
-      <w:r>
-        <w:rPr>
-          <w:b/>
-          <w:bCs/>
-        </w:rPr>
-        <w:t>must</w:t>
-      </w:r>
-      <w:r>
-        <w:t xml:space="preserve"> allow authors to add new books</w:t>
-      </w:r>
-      <w:r>
-        <w:t xml:space="preserve"> or remove their old books</w:t>
-      </w:r>
-    </w:p>
-    <w:p>
-      <w:pPr>
-        <w:ind w:left="1350" w:hanging="1350"/>
-      </w:pPr>
-      <w:r>
-        <w:t>ATH-REQ-2</w:t>
-      </w:r>
-      <w:r>
-        <w:t xml:space="preserve">: The System </w:t>
-      </w:r>
-      <w:r>
-        <w:rPr>
-          <w:b/>
-          <w:bCs/>
-        </w:rPr>
-        <w:t xml:space="preserve">won’t </w:t>
-      </w:r>
-      <w:r>
-        <w:t>allow authors to edit their account information or their books’ information</w:t>
-      </w:r>
-    </w:p>
-    <w:p>
-      <w:pPr>
-        <w:pStyle w:val="Heading1"/>
-      </w:pPr>
-      <w:bookmarkStart w:id="51" w:name="_Toc57748899"/>
-      <w:r>
-        <w:t>Classes and their Characteristics</w:t>
-      </w:r>
-      <w:bookmarkEnd w:id="48"/>
-      <w:bookmarkEnd w:id="51"/>
+      <w:bookmarkEnd w:id="52"/>
     </w:p>
     <w:p>
       <w:pPr>
@@ -5694,11 +5714,11 @@
       <w:pPr>
         <w:pStyle w:val="Heading2"/>
       </w:pPr>
-      <w:bookmarkStart w:id="52" w:name="_Toc57748900"/>
+      <w:bookmarkStart w:id="53" w:name="_Toc57748900"/>
       <w:r>
         <w:t>Abstract Generalized “User” Class</w:t>
       </w:r>
-      <w:bookmarkEnd w:id="52"/>
+      <w:bookmarkEnd w:id="53"/>
     </w:p>
     <w:p>
       <w:r>
@@ -5709,11 +5729,11 @@
       <w:pPr>
         <w:pStyle w:val="Heading3"/>
       </w:pPr>
-      <w:bookmarkStart w:id="53" w:name="_Toc57748901"/>
+      <w:bookmarkStart w:id="54" w:name="_Toc57748901"/>
       <w:r>
         <w:t>Class Attributes</w:t>
       </w:r>
-      <w:bookmarkEnd w:id="53"/>
+      <w:bookmarkEnd w:id="54"/>
     </w:p>
     <w:p>
       <w:pPr>
@@ -5795,11 +5815,11 @@
       <w:pPr>
         <w:pStyle w:val="Heading3"/>
       </w:pPr>
-      <w:bookmarkStart w:id="54" w:name="_Toc57748902"/>
+      <w:bookmarkStart w:id="55" w:name="_Toc57748902"/>
       <w:r>
         <w:t>Class Functions</w:t>
       </w:r>
-      <w:bookmarkEnd w:id="54"/>
+      <w:bookmarkEnd w:id="55"/>
     </w:p>
     <w:p>
       <w:pPr>
@@ -5878,11 +5898,11 @@
       <w:pPr>
         <w:pStyle w:val="Heading2"/>
       </w:pPr>
-      <w:bookmarkStart w:id="55" w:name="_Toc57748903"/>
+      <w:bookmarkStart w:id="56" w:name="_Toc57748903"/>
       <w:r>
         <w:t>“Member” Class</w:t>
       </w:r>
-      <w:bookmarkEnd w:id="55"/>
+      <w:bookmarkEnd w:id="56"/>
     </w:p>
     <w:p>
       <w:r>
@@ -5896,11 +5916,11 @@
       <w:pPr>
         <w:pStyle w:val="Heading3"/>
       </w:pPr>
-      <w:bookmarkStart w:id="56" w:name="_Toc57748904"/>
+      <w:bookmarkStart w:id="57" w:name="_Toc57748904"/>
       <w:r>
         <w:t>Class Attributes</w:t>
       </w:r>
-      <w:bookmarkEnd w:id="56"/>
+      <w:bookmarkEnd w:id="57"/>
     </w:p>
     <w:p>
       <w:pPr>
@@ -6078,12 +6098,12 @@
       <w:pPr>
         <w:pStyle w:val="Heading3"/>
       </w:pPr>
-      <w:bookmarkStart w:id="57" w:name="_Toc57748905"/>
+      <w:bookmarkStart w:id="58" w:name="_Toc57748905"/>
       <w:r>
         <w:lastRenderedPageBreak/>
         <w:t>Class Functions</w:t>
       </w:r>
-      <w:bookmarkEnd w:id="57"/>
+      <w:bookmarkEnd w:id="58"/>
     </w:p>
     <w:p>
       <w:pPr>
@@ -6829,11 +6849,11 @@
       <w:pPr>
         <w:pStyle w:val="Heading2"/>
       </w:pPr>
-      <w:bookmarkStart w:id="58" w:name="_Toc57748906"/>
+      <w:bookmarkStart w:id="59" w:name="_Toc57748906"/>
       <w:r>
         <w:t>“Librarian” Class</w:t>
       </w:r>
-      <w:bookmarkEnd w:id="58"/>
+      <w:bookmarkEnd w:id="59"/>
     </w:p>
     <w:p>
       <w:r>
@@ -6850,11 +6870,11 @@
       <w:pPr>
         <w:pStyle w:val="Heading3"/>
       </w:pPr>
-      <w:bookmarkStart w:id="59" w:name="_Toc57748907"/>
+      <w:bookmarkStart w:id="60" w:name="_Toc57748907"/>
       <w:r>
         <w:t>Class Attributes</w:t>
       </w:r>
-      <w:bookmarkEnd w:id="59"/>
+      <w:bookmarkEnd w:id="60"/>
     </w:p>
     <w:p>
       <w:pPr>
@@ -6923,11 +6943,11 @@
       <w:pPr>
         <w:pStyle w:val="Heading3"/>
       </w:pPr>
-      <w:bookmarkStart w:id="60" w:name="_Toc57748908"/>
+      <w:bookmarkStart w:id="61" w:name="_Toc57748908"/>
       <w:r>
         <w:t>Class Functions</w:t>
       </w:r>
-      <w:bookmarkEnd w:id="60"/>
+      <w:bookmarkEnd w:id="61"/>
     </w:p>
     <w:p>
       <w:pPr>
@@ -7259,11 +7279,11 @@
       <w:pPr>
         <w:pStyle w:val="Heading2"/>
       </w:pPr>
-      <w:bookmarkStart w:id="61" w:name="_Toc57748909"/>
+      <w:bookmarkStart w:id="62" w:name="_Toc57748909"/>
       <w:r>
         <w:t>“Author” Class</w:t>
       </w:r>
-      <w:bookmarkEnd w:id="61"/>
+      <w:bookmarkEnd w:id="62"/>
     </w:p>
     <w:p>
       <w:r>
@@ -7275,11 +7295,11 @@
       <w:pPr>
         <w:pStyle w:val="Heading3"/>
       </w:pPr>
-      <w:bookmarkStart w:id="62" w:name="_Toc57748910"/>
+      <w:bookmarkStart w:id="63" w:name="_Toc57748910"/>
       <w:r>
         <w:t>Class Attributes</w:t>
       </w:r>
-      <w:bookmarkEnd w:id="62"/>
+      <w:bookmarkEnd w:id="63"/>
     </w:p>
     <w:p>
       <w:pPr>
@@ -7381,11 +7401,11 @@
       <w:pPr>
         <w:pStyle w:val="Heading3"/>
       </w:pPr>
-      <w:bookmarkStart w:id="63" w:name="_Toc57748911"/>
+      <w:bookmarkStart w:id="64" w:name="_Toc57748911"/>
       <w:r>
         <w:t>Class Functions</w:t>
       </w:r>
-      <w:bookmarkEnd w:id="63"/>
+      <w:bookmarkEnd w:id="64"/>
     </w:p>
     <w:p>
       <w:pPr>
@@ -7754,12 +7774,12 @@
       <w:pPr>
         <w:pStyle w:val="Heading2"/>
       </w:pPr>
-      <w:bookmarkStart w:id="64" w:name="_Toc57748912"/>
+      <w:bookmarkStart w:id="65" w:name="_Toc57748912"/>
       <w:r>
         <w:lastRenderedPageBreak/>
         <w:t>“Book” Class</w:t>
       </w:r>
-      <w:bookmarkEnd w:id="64"/>
+      <w:bookmarkEnd w:id="65"/>
     </w:p>
     <w:p>
       <w:pPr>
@@ -7796,11 +7816,11 @@
       <w:pPr>
         <w:pStyle w:val="Heading3"/>
       </w:pPr>
-      <w:bookmarkStart w:id="65" w:name="_Toc57748913"/>
+      <w:bookmarkStart w:id="66" w:name="_Toc57748913"/>
       <w:r>
         <w:t>Class Attributes</w:t>
       </w:r>
-      <w:bookmarkEnd w:id="65"/>
+      <w:bookmarkEnd w:id="66"/>
     </w:p>
     <w:p>
       <w:pPr>
@@ -8000,11 +8020,11 @@
       <w:pPr>
         <w:pStyle w:val="Heading3"/>
       </w:pPr>
-      <w:bookmarkStart w:id="66" w:name="_Toc57748914"/>
+      <w:bookmarkStart w:id="67" w:name="_Toc57748914"/>
       <w:r>
         <w:t>Class Functions</w:t>
       </w:r>
-      <w:bookmarkEnd w:id="66"/>
+      <w:bookmarkEnd w:id="67"/>
     </w:p>
     <w:p>
       <w:pPr>
@@ -8110,11 +8130,11 @@
       <w:pPr>
         <w:pStyle w:val="Heading2"/>
       </w:pPr>
-      <w:bookmarkStart w:id="67" w:name="_Toc57748915"/>
+      <w:bookmarkStart w:id="68" w:name="_Toc57748915"/>
       <w:r>
         <w:t>“DatabaseUtils” Utility Class</w:t>
       </w:r>
-      <w:bookmarkEnd w:id="67"/>
+      <w:bookmarkEnd w:id="68"/>
     </w:p>
     <w:p>
       <w:r>
@@ -8125,11 +8145,11 @@
       <w:pPr>
         <w:pStyle w:val="Heading3"/>
       </w:pPr>
-      <w:bookmarkStart w:id="68" w:name="_Toc57748916"/>
+      <w:bookmarkStart w:id="69" w:name="_Toc57748916"/>
       <w:r>
         <w:t>Class Attributes</w:t>
       </w:r>
-      <w:bookmarkEnd w:id="68"/>
+      <w:bookmarkEnd w:id="69"/>
     </w:p>
     <w:p>
       <w:pPr>
@@ -8306,11 +8326,11 @@
       <w:pPr>
         <w:pStyle w:val="Heading3"/>
       </w:pPr>
-      <w:bookmarkStart w:id="69" w:name="_Toc57748917"/>
+      <w:bookmarkStart w:id="70" w:name="_Toc57748917"/>
       <w:r>
         <w:t>Class Functions</w:t>
       </w:r>
-      <w:bookmarkEnd w:id="69"/>
+      <w:bookmarkEnd w:id="70"/>
     </w:p>
     <w:p>
       <w:pPr>
@@ -9202,8 +9222,6 @@
         </w:rPr>
         <w:t>removeBookRecord(book)</w:t>
       </w:r>
-      <w:bookmarkStart w:id="70" w:name="_GoBack"/>
-      <w:bookmarkEnd w:id="70"/>
     </w:p>
     <w:p>
       <w:pPr>
@@ -9293,21 +9311,12 @@
           <w:bCs/>
         </w:rPr>
       </w:pPr>
-      <w:proofErr w:type="spellStart"/>
-      <w:r>
-        <w:rPr>
-          <w:b/>
-          <w:bCs/>
-        </w:rPr>
-        <w:t>getViewableBooks</w:t>
-      </w:r>
-      <w:proofErr w:type="spellEnd"/>
-      <w:r>
-        <w:rPr>
-          <w:b/>
-          <w:bCs/>
-        </w:rPr>
-        <w:t>(user)</w:t>
+      <w:r>
+        <w:rPr>
+          <w:b/>
+          <w:bCs/>
+        </w:rPr>
+        <w:t>getViewableBooks(user)</w:t>
       </w:r>
     </w:p>
     <w:p>
@@ -10131,9 +10140,9 @@
         </w:rPr>
         <w:drawing>
           <wp:inline distT="0" distB="0" distL="0" distR="0">
-            <wp:extent cx="6126480" cy="3793339"/>
-            <wp:effectExtent l="0" t="0" r="7620" b="0"/>
-            <wp:docPr id="1" name="Picture 1" descr="Use Case Diagram"/>
+            <wp:extent cx="6124575" cy="3829050"/>
+            <wp:effectExtent l="0" t="0" r="9525" b="0"/>
+            <wp:docPr id="5" name="Picture 5" descr="C:\Users\Kai22\AppData\Local\Microsoft\Windows\INetCache\Content.Word\Use Case Diagram.png"/>
             <wp:cNvGraphicFramePr>
               <a:graphicFrameLocks xmlns:a="http://schemas.openxmlformats.org/drawingml/2006/main" noChangeAspect="1"/>
             </wp:cNvGraphicFramePr>
@@ -10141,7 +10150,7 @@
               <a:graphicData uri="http://schemas.openxmlformats.org/drawingml/2006/picture">
                 <pic:pic xmlns:pic="http://schemas.openxmlformats.org/drawingml/2006/picture">
                   <pic:nvPicPr>
-                    <pic:cNvPr id="0" name="Picture 2" descr="Use Case Diagram"/>
+                    <pic:cNvPr id="0" name="Picture 12" descr="C:\Users\Kai22\AppData\Local\Microsoft\Windows\INetCache\Content.Word\Use Case Diagram.png"/>
                     <pic:cNvPicPr>
                       <a:picLocks noChangeAspect="1" noChangeArrowheads="1"/>
                     </pic:cNvPicPr>
@@ -10162,7 +10171,7 @@
                   <pic:spPr bwMode="auto">
                     <a:xfrm>
                       <a:off x="0" y="0"/>
-                      <a:ext cx="6126480" cy="3793339"/>
+                      <a:ext cx="6124575" cy="3829050"/>
                     </a:xfrm>
                     <a:prstGeom prst="rect">
                       <a:avLst/>
@@ -10408,7 +10417,7 @@
         </w:rPr>
         <w:lastRenderedPageBreak/>
         <w:pict>
-          <v:shape id="_x0000_i1026" type="#_x0000_t75" style="width:482.5pt;height:145.05pt">
+          <v:shape id="_x0000_i1025" type="#_x0000_t75" style="width:482.25pt;height:145.5pt">
             <v:imagedata r:id="rId16" o:title="Borrow Book"/>
           </v:shape>
         </w:pict>
@@ -10462,7 +10471,7 @@
           <w:iCs/>
         </w:rPr>
         <w:pict>
-          <v:shape id="_x0000_i1027" type="#_x0000_t75" style="width:478.2pt;height:304.1pt">
+          <v:shape id="_x0000_i1026" type="#_x0000_t75" style="width:478.5pt;height:304.5pt">
             <v:imagedata r:id="rId17" o:title="Pay Fines" cropleft="524f"/>
           </v:shape>
         </w:pict>
@@ -10615,7 +10624,7 @@
           <w:iCs/>
         </w:rPr>
         <w:pict>
-          <v:shape id="_x0000_i1028" type="#_x0000_t75" style="width:482.5pt;height:265.45pt">
+          <v:shape id="_x0000_i1027" type="#_x0000_t75" style="width:482.25pt;height:265.5pt">
             <v:imagedata r:id="rId19" o:title="Remove User"/>
           </v:shape>
         </w:pict>
@@ -10670,7 +10679,7 @@
         </w:rPr>
         <w:lastRenderedPageBreak/>
         <w:pict>
-          <v:shape id="_x0000_i1029" type="#_x0000_t75" style="width:482.5pt;height:198.8pt">
+          <v:shape id="_x0000_i1028" type="#_x0000_t75" style="width:483pt;height:198.75pt">
             <v:imagedata r:id="rId20" o:title="Register Account"/>
           </v:shape>
         </w:pict>
@@ -10724,7 +10733,7 @@
           <w:iCs/>
         </w:rPr>
         <w:pict>
-          <v:shape id="_x0000_i1030" type="#_x0000_t75" style="width:482.5pt;height:120.35pt">
+          <v:shape id="_x0000_i1029" type="#_x0000_t75" style="width:482.25pt;height:120.75pt">
             <v:imagedata r:id="rId21" o:title="Add Book"/>
           </v:shape>
         </w:pict>
@@ -10782,7 +10791,7 @@
           <w:iCs/>
         </w:rPr>
         <w:pict>
-          <v:shape id="_x0000_i1031" type="#_x0000_t75" style="width:482.5pt;height:240.7pt">
+          <v:shape id="_x0000_i1030" type="#_x0000_t75" style="width:482.25pt;height:240.75pt">
             <v:imagedata r:id="rId22" o:title="Remove Book"/>
           </v:shape>
         </w:pict>
@@ -10837,7 +10846,7 @@
         </w:rPr>
         <w:lastRenderedPageBreak/>
         <w:pict>
-          <v:shape id="_x0000_i1032" type="#_x0000_t75" style="width:481.45pt;height:300.9pt">
+          <v:shape id="_x0000_i1031" type="#_x0000_t75" style="width:481.5pt;height:300.75pt">
             <v:imagedata r:id="rId23" o:title="Login Activity"/>
           </v:shape>
         </w:pict>
@@ -10891,7 +10900,7 @@
           <w:iCs/>
         </w:rPr>
         <w:pict>
-          <v:shape id="_x0000_i1033" type="#_x0000_t75" style="width:375.05pt;height:150.45pt">
+          <v:shape id="_x0000_i1032" type="#_x0000_t75" style="width:375pt;height:150.75pt">
             <v:imagedata r:id="rId24" o:title="Add Credit"/>
           </v:shape>
         </w:pict>
@@ -11152,7 +11161,7 @@
       <w:rPr>
         <w:noProof/>
       </w:rPr>
-      <w:t>15</w:t>
+      <w:t>6</w:t>
     </w:r>
     <w:r>
       <w:fldChar w:fldCharType="end"/>

</xml_diff>